<commit_message>
Updated docs with correct numbers
We should count distinct segment-tag pairs and not distinct segments
</commit_message>
<xml_diff>
--- a/doc/ממן11.docx
+++ b/doc/ממן11.docx
@@ -613,7 +613,25 @@
                 <w:szCs w:val="28"/>
                 <w:rtl/>
               </w:rPr>
-              <w:t xml:space="preserve"> (זהה ל-1 כי לכל סגמנט יש תג)</w:t>
+              <w:t xml:space="preserve"> (זהה ל-1 כי </w:t>
+            </w:r>
+            <w:r>
+              <w:rPr>
+                <w:rFonts w:hint="cs"/>
+                <w:sz w:val="28"/>
+                <w:szCs w:val="28"/>
+                <w:rtl/>
+              </w:rPr>
+              <w:t>לכל מופע של סגמנט יש תג</w:t>
+            </w:r>
+            <w:r>
+              <w:rPr>
+                <w:rFonts w:hint="cs"/>
+                <w:sz w:val="28"/>
+                <w:szCs w:val="28"/>
+                <w:rtl/>
+              </w:rPr>
+              <w:t>)</w:t>
             </w:r>
           </w:p>
         </w:tc>
@@ -732,7 +750,7 @@
                 <w:szCs w:val="28"/>
                 <w:rtl/>
               </w:rPr>
-              <w:t>37</w:t>
+              <w:t>18143</w:t>
             </w:r>
           </w:p>
         </w:tc>
@@ -755,8 +773,10 @@
                 <w:szCs w:val="28"/>
                 <w:rtl/>
               </w:rPr>
-              <w:t>36</w:t>
+              <w:t>3424</w:t>
             </w:r>
+            <w:bookmarkStart w:id="0" w:name="_GoBack"/>
+            <w:bookmarkEnd w:id="0"/>
           </w:p>
         </w:tc>
       </w:tr>
@@ -851,8 +871,6 @@
           <w:szCs w:val="28"/>
         </w:rPr>
       </w:pPr>
-      <w:bookmarkStart w:id="0" w:name="_GoBack"/>
-      <w:bookmarkEnd w:id="0"/>
     </w:p>
     <w:sectPr>
       <w:pgSz w:w="11906" w:h="16838"/>

</xml_diff>

<commit_message>
Added Q4 parts 1 and 2 to doc
</commit_message>
<xml_diff>
--- a/doc/ממן11.docx
+++ b/doc/ממן11.docx
@@ -2397,19 +2397,8 @@
           <w:sz w:val="28"/>
           <w:szCs w:val="28"/>
         </w:rPr>
-        <w:t>macro-</w:t>
-      </w:r>
-      <w:proofErr w:type="spellStart"/>
-      <w:r>
-        <w:rPr>
-          <w:rFonts w:eastAsiaTheme="minorEastAsia"/>
-          <w:iCs/>
-          <w:sz w:val="28"/>
-          <w:szCs w:val="28"/>
-        </w:rPr>
-        <w:t>avg</w:t>
-      </w:r>
-      <w:proofErr w:type="spellEnd"/>
+        <w:t>macro-avg</w:t>
+      </w:r>
       <w:r>
         <w:rPr>
           <w:rFonts w:eastAsiaTheme="minorEastAsia" w:hint="cs"/>
@@ -6466,19 +6455,8 @@
           <w:sz w:val="28"/>
           <w:szCs w:val="28"/>
         </w:rPr>
-        <w:t>macro-</w:t>
-      </w:r>
-      <w:proofErr w:type="spellStart"/>
-      <w:r>
-        <w:rPr>
-          <w:rFonts w:eastAsiaTheme="minorEastAsia"/>
-          <w:iCs/>
-          <w:sz w:val="28"/>
-          <w:szCs w:val="28"/>
-        </w:rPr>
-        <w:t>avg</w:t>
-      </w:r>
-      <w:proofErr w:type="spellEnd"/>
+        <w:t>macro-avg</w:t>
+      </w:r>
       <w:r>
         <w:rPr>
           <w:rFonts w:eastAsiaTheme="minorEastAsia" w:hint="cs"/>
@@ -6526,23 +6504,7 @@
             <w:sz w:val="28"/>
             <w:szCs w:val="28"/>
           </w:rPr>
-          <m:t>A</m:t>
-        </m:r>
-        <m:r>
-          <w:rPr>
-            <w:rFonts w:ascii="Cambria Math" w:eastAsiaTheme="minorEastAsia" w:hAnsi="Cambria Math"/>
-            <w:sz w:val="28"/>
-            <w:szCs w:val="28"/>
-          </w:rPr>
-          <m:t>ll</m:t>
-        </m:r>
-        <m:r>
-          <w:rPr>
-            <w:rFonts w:ascii="Cambria Math" w:eastAsiaTheme="minorEastAsia" w:hAnsi="Cambria Math"/>
-            <w:sz w:val="28"/>
-            <w:szCs w:val="28"/>
-          </w:rPr>
-          <m:t>=0.134</m:t>
+          <m:t>All=0.134</m:t>
         </m:r>
       </m:oMath>
     </w:p>
@@ -6658,19 +6620,8 @@
           <w:sz w:val="28"/>
           <w:szCs w:val="28"/>
         </w:rPr>
-        <w:t>macro-</w:t>
-      </w:r>
-      <w:proofErr w:type="spellStart"/>
-      <w:r>
-        <w:rPr>
-          <w:rFonts w:eastAsiaTheme="minorEastAsia"/>
-          <w:iCs/>
-          <w:sz w:val="28"/>
-          <w:szCs w:val="28"/>
-        </w:rPr>
-        <w:t>avg</w:t>
-      </w:r>
-      <w:proofErr w:type="spellEnd"/>
+        <w:t>macro-avg</w:t>
+      </w:r>
       <w:r>
         <w:rPr>
           <w:rFonts w:eastAsiaTheme="minorEastAsia" w:hint="cs"/>
@@ -6688,15 +6639,7 @@
             <w:sz w:val="28"/>
             <w:szCs w:val="28"/>
           </w:rPr>
-          <m:t>A=</m:t>
-        </m:r>
-        <m:r>
-          <w:rPr>
-            <w:rFonts w:ascii="Cambria Math" w:eastAsiaTheme="minorEastAsia" w:hAnsi="Cambria Math"/>
-            <w:sz w:val="28"/>
-            <w:szCs w:val="28"/>
-          </w:rPr>
-          <m:t>0.892306328665</m:t>
+          <m:t>A=0.892306328665</m:t>
         </m:r>
       </m:oMath>
       <w:r>
@@ -6716,15 +6659,7 @@
             <w:sz w:val="28"/>
             <w:szCs w:val="28"/>
           </w:rPr>
-          <m:t>All=</m:t>
-        </m:r>
-        <m:r>
-          <w:rPr>
-            <w:rFonts w:ascii="Cambria Math" w:eastAsiaTheme="minorEastAsia" w:hAnsi="Cambria Math"/>
-            <w:sz w:val="28"/>
-            <w:szCs w:val="28"/>
-          </w:rPr>
-          <m:t>0.268</m:t>
+          <m:t>All=0.268</m:t>
         </m:r>
       </m:oMath>
       <w:r>
@@ -6762,7 +6697,7 @@
       <w:pPr>
         <w:pStyle w:val="ListParagraph"/>
         <w:rPr>
-          <w:rFonts w:eastAsiaTheme="minorEastAsia" w:hint="cs"/>
+          <w:rFonts w:eastAsiaTheme="minorEastAsia"/>
           <w:i/>
           <w:sz w:val="28"/>
           <w:szCs w:val="28"/>
@@ -6860,17 +6795,7 @@
           <w:szCs w:val="28"/>
           <w:rtl/>
         </w:rPr>
-        <w:t xml:space="preserve"> החלקה זו נותנת את </w:t>
-      </w:r>
-      <w:r>
-        <w:rPr>
-          <w:rFonts w:eastAsiaTheme="minorEastAsia" w:hint="cs"/>
-          <w:i/>
-          <w:sz w:val="28"/>
-          <w:szCs w:val="28"/>
-          <w:rtl/>
-        </w:rPr>
-        <w:t>ה-</w:t>
+        <w:t xml:space="preserve"> החלקה זו נותנת את ה-</w:t>
       </w:r>
       <w:r>
         <w:rPr>
@@ -6879,38 +6804,17 @@
           <w:sz w:val="28"/>
           <w:szCs w:val="28"/>
         </w:rPr>
-        <w:t>macro-</w:t>
-      </w:r>
-      <w:proofErr w:type="spellStart"/>
-      <w:r>
-        <w:rPr>
-          <w:rFonts w:eastAsiaTheme="minorEastAsia"/>
-          <w:iCs/>
-          <w:sz w:val="28"/>
-          <w:szCs w:val="28"/>
-        </w:rPr>
-        <w:t>avg</w:t>
-      </w:r>
-      <w:proofErr w:type="spellEnd"/>
-      <w:r>
-        <w:rPr>
-          <w:rFonts w:eastAsiaTheme="minorEastAsia" w:hint="cs"/>
-          <w:i/>
-          <w:sz w:val="28"/>
-          <w:szCs w:val="28"/>
-          <w:rtl/>
-        </w:rPr>
-        <w:t>:</w:t>
-      </w:r>
-      <w:r>
-        <w:rPr>
-          <w:rFonts w:eastAsiaTheme="minorEastAsia" w:hint="cs"/>
-          <w:i/>
-          <w:sz w:val="28"/>
-          <w:szCs w:val="28"/>
-          <w:rtl/>
-        </w:rPr>
-        <w:t xml:space="preserve"> </w:t>
+        <w:t>macro-avg</w:t>
+      </w:r>
+      <w:r>
+        <w:rPr>
+          <w:rFonts w:eastAsiaTheme="minorEastAsia" w:hint="cs"/>
+          <w:i/>
+          <w:sz w:val="28"/>
+          <w:szCs w:val="28"/>
+          <w:rtl/>
+        </w:rPr>
+        <w:t xml:space="preserve">: </w:t>
       </w:r>
       <m:oMath>
         <m:r>
@@ -6919,15 +6823,7 @@
             <w:sz w:val="28"/>
             <w:szCs w:val="28"/>
           </w:rPr>
-          <m:t>A=</m:t>
-        </m:r>
-        <m:r>
-          <w:rPr>
-            <w:rFonts w:ascii="Cambria Math" w:eastAsiaTheme="minorEastAsia" w:hAnsi="Cambria Math"/>
-            <w:sz w:val="28"/>
-            <w:szCs w:val="28"/>
-          </w:rPr>
-          <m:t>0.900904095019</m:t>
+          <m:t>A=0.900904095019</m:t>
         </m:r>
       </m:oMath>
       <w:r>
@@ -6947,15 +6843,7 @@
             <w:sz w:val="28"/>
             <w:szCs w:val="28"/>
           </w:rPr>
-          <m:t>All=</m:t>
-        </m:r>
-        <m:r>
-          <w:rPr>
-            <w:rFonts w:ascii="Cambria Math" w:eastAsiaTheme="minorEastAsia" w:hAnsi="Cambria Math"/>
-            <w:sz w:val="28"/>
-            <w:szCs w:val="28"/>
-          </w:rPr>
-          <m:t>0.26</m:t>
+          <m:t>All=0.26</m:t>
         </m:r>
       </m:oMath>
       <w:r>
@@ -6976,17 +6864,7 @@
           <w:szCs w:val="28"/>
           <w:rtl/>
         </w:rPr>
-        <w:t xml:space="preserve"> </w:t>
-      </w:r>
-      <w:r>
-        <w:rPr>
-          <w:rFonts w:eastAsiaTheme="minorEastAsia" w:hint="cs"/>
-          <w:i/>
-          <w:sz w:val="28"/>
-          <w:szCs w:val="28"/>
-          <w:rtl/>
-        </w:rPr>
-        <w:t>נותן שיפור מינורי ב-</w:t>
+        <w:t xml:space="preserve"> נותן שיפור מינורי ב-</w:t>
       </w:r>
       <m:oMath>
         <m:r>
@@ -7053,7 +6931,7 @@
       <w:pPr>
         <w:pStyle w:val="ListParagraph"/>
         <w:rPr>
-          <w:rFonts w:eastAsiaTheme="minorEastAsia" w:hint="cs"/>
+          <w:rFonts w:eastAsiaTheme="minorEastAsia"/>
           <w:i/>
           <w:sz w:val="28"/>
           <w:szCs w:val="28"/>
@@ -7072,8 +6950,1010 @@
           <w:rtl/>
         </w:rPr>
       </w:pPr>
+    </w:p>
+    <w:p>
+      <w:pPr>
+        <w:ind w:left="360"/>
+        <w:rPr>
+          <w:b/>
+          <w:bCs/>
+          <w:sz w:val="28"/>
+          <w:szCs w:val="28"/>
+          <w:u w:val="single"/>
+          <w:rtl/>
+        </w:rPr>
+      </w:pPr>
+      <w:r>
+        <w:rPr>
+          <w:b/>
+          <w:bCs/>
+          <w:sz w:val="28"/>
+          <w:szCs w:val="28"/>
+          <w:u w:val="single"/>
+          <w:rtl/>
+        </w:rPr>
+        <w:t xml:space="preserve">שאלה </w:t>
+      </w:r>
+      <w:r>
+        <w:rPr>
+          <w:rFonts w:hint="cs"/>
+          <w:b/>
+          <w:bCs/>
+          <w:sz w:val="28"/>
+          <w:szCs w:val="28"/>
+          <w:u w:val="single"/>
+          <w:rtl/>
+        </w:rPr>
+        <w:t>4</w:t>
+      </w:r>
+    </w:p>
+    <w:p>
+      <w:pPr>
+        <w:pStyle w:val="ListParagraph"/>
+        <w:numPr>
+          <w:ilvl w:val="0"/>
+          <w:numId w:val="25"/>
+        </w:numPr>
+        <w:rPr>
+          <w:sz w:val="28"/>
+          <w:szCs w:val="28"/>
+        </w:rPr>
+      </w:pPr>
+      <w:r>
+        <w:rPr>
+          <w:rFonts w:hint="cs"/>
+          <w:sz w:val="28"/>
+          <w:szCs w:val="28"/>
+          <w:rtl/>
+        </w:rPr>
+        <w:t xml:space="preserve">מטריצת הבילבול מצורפת בקובץ </w:t>
+      </w:r>
+      <w:r>
+        <w:rPr>
+          <w:sz w:val="28"/>
+          <w:szCs w:val="28"/>
+        </w:rPr>
+        <w:t>exps/confusion.matrix</w:t>
+      </w:r>
+      <w:r>
+        <w:rPr>
+          <w:rFonts w:hint="cs"/>
+          <w:sz w:val="28"/>
+          <w:szCs w:val="28"/>
+          <w:rtl/>
+        </w:rPr>
+        <w:t>. שלושת השגיאות הנפוצות ביותר היו:</w:t>
+      </w:r>
+    </w:p>
+    <w:p>
+      <w:pPr>
+        <w:pStyle w:val="ListParagraph"/>
+        <w:bidi w:val="0"/>
+        <w:rPr>
+          <w:sz w:val="28"/>
+          <w:szCs w:val="28"/>
+        </w:rPr>
+      </w:pPr>
+      <w:r>
+        <w:rPr>
+          <w:rFonts w:cs="Arial"/>
+          <w:sz w:val="28"/>
+          <w:szCs w:val="28"/>
+          <w:rtl/>
+        </w:rPr>
+        <w:t xml:space="preserve">81 </w:t>
+      </w:r>
+      <w:r>
+        <w:rPr>
+          <w:sz w:val="28"/>
+          <w:szCs w:val="28"/>
+        </w:rPr>
+        <w:t xml:space="preserve"> </w:t>
+      </w:r>
+      <w:r>
+        <w:rPr>
+          <w:sz w:val="28"/>
+          <w:szCs w:val="28"/>
+        </w:rPr>
+        <w:t>times NN was tagged as VB</w:t>
+      </w:r>
+    </w:p>
+    <w:p>
+      <w:pPr>
+        <w:pStyle w:val="ListParagraph"/>
+        <w:bidi w:val="0"/>
+        <w:rPr>
+          <w:sz w:val="28"/>
+          <w:szCs w:val="28"/>
+        </w:rPr>
+      </w:pPr>
+      <w:r>
+        <w:rPr>
+          <w:rFonts w:cs="Arial"/>
+          <w:sz w:val="28"/>
+          <w:szCs w:val="28"/>
+          <w:rtl/>
+        </w:rPr>
+        <w:t xml:space="preserve">71 </w:t>
+      </w:r>
+      <w:r>
+        <w:rPr>
+          <w:sz w:val="28"/>
+          <w:szCs w:val="28"/>
+        </w:rPr>
+        <w:t xml:space="preserve"> </w:t>
+      </w:r>
+      <w:r>
+        <w:rPr>
+          <w:sz w:val="28"/>
+          <w:szCs w:val="28"/>
+        </w:rPr>
+        <w:t>times NN was tagged as NNT</w:t>
+      </w:r>
+    </w:p>
+    <w:p>
+      <w:pPr>
+        <w:pStyle w:val="ListParagraph"/>
+        <w:bidi w:val="0"/>
+        <w:rPr>
+          <w:sz w:val="28"/>
+          <w:szCs w:val="28"/>
+          <w:rtl/>
+        </w:rPr>
+      </w:pPr>
+      <w:r>
+        <w:rPr>
+          <w:rFonts w:cs="Arial"/>
+          <w:sz w:val="28"/>
+          <w:szCs w:val="28"/>
+          <w:rtl/>
+        </w:rPr>
+        <w:t xml:space="preserve">64 </w:t>
+      </w:r>
+      <w:r>
+        <w:rPr>
+          <w:sz w:val="28"/>
+          <w:szCs w:val="28"/>
+        </w:rPr>
+        <w:t xml:space="preserve"> </w:t>
+      </w:r>
+      <w:r>
+        <w:rPr>
+          <w:sz w:val="28"/>
+          <w:szCs w:val="28"/>
+        </w:rPr>
+        <w:t>times NNT was tagged as NN</w:t>
+      </w:r>
+    </w:p>
+    <w:p>
+      <w:pPr>
+        <w:pStyle w:val="ListParagraph"/>
+        <w:numPr>
+          <w:ilvl w:val="0"/>
+          <w:numId w:val="25"/>
+        </w:numPr>
+        <w:rPr>
+          <w:rFonts w:eastAsiaTheme="minorEastAsia"/>
+          <w:i/>
+          <w:sz w:val="28"/>
+          <w:szCs w:val="28"/>
+        </w:rPr>
+      </w:pPr>
+      <w:r>
+        <w:rPr>
+          <w:rFonts w:eastAsiaTheme="minorEastAsia" w:hint="cs"/>
+          <w:i/>
+          <w:sz w:val="28"/>
+          <w:szCs w:val="28"/>
+          <w:rtl/>
+        </w:rPr>
+        <w:t>התיוג הנכון של המשפט הוא</w:t>
+      </w:r>
+    </w:p>
+    <w:p>
+      <w:pPr>
+        <w:pStyle w:val="ListParagraph"/>
+        <w:rPr>
+          <w:rFonts w:eastAsiaTheme="minorEastAsia"/>
+          <w:iCs/>
+          <w:sz w:val="28"/>
+          <w:szCs w:val="28"/>
+        </w:rPr>
+      </w:pPr>
+      <w:r>
+        <w:rPr>
+          <w:rFonts w:eastAsiaTheme="minorEastAsia" w:hint="cs"/>
+          <w:i/>
+          <w:sz w:val="28"/>
+          <w:szCs w:val="28"/>
+        </w:rPr>
+        <w:t>NN</w:t>
+      </w:r>
+      <w:r>
+        <w:rPr>
+          <w:rFonts w:eastAsiaTheme="minorEastAsia" w:hint="cs"/>
+          <w:i/>
+          <w:sz w:val="28"/>
+          <w:szCs w:val="28"/>
+          <w:rtl/>
+        </w:rPr>
+        <w:t xml:space="preserve">     </w:t>
+      </w:r>
+      <w:r>
+        <w:rPr>
+          <w:rFonts w:eastAsiaTheme="minorEastAsia" w:hint="cs"/>
+          <w:i/>
+          <w:sz w:val="28"/>
+          <w:szCs w:val="28"/>
+        </w:rPr>
+        <w:t>JJ</w:t>
+      </w:r>
+      <w:r>
+        <w:rPr>
+          <w:rFonts w:eastAsiaTheme="minorEastAsia" w:hint="cs"/>
+          <w:i/>
+          <w:sz w:val="28"/>
+          <w:szCs w:val="28"/>
+          <w:rtl/>
+        </w:rPr>
+        <w:t xml:space="preserve">     </w:t>
+      </w:r>
+      <w:r>
+        <w:rPr>
+          <w:rFonts w:eastAsiaTheme="minorEastAsia" w:hint="cs"/>
+          <w:i/>
+          <w:sz w:val="28"/>
+          <w:szCs w:val="28"/>
+        </w:rPr>
+        <w:t>VB</w:t>
+      </w:r>
+      <w:r>
+        <w:rPr>
+          <w:rFonts w:eastAsiaTheme="minorEastAsia" w:hint="cs"/>
+          <w:i/>
+          <w:sz w:val="28"/>
+          <w:szCs w:val="28"/>
+          <w:rtl/>
+        </w:rPr>
+        <w:t xml:space="preserve">    </w:t>
+      </w:r>
+      <w:r>
+        <w:rPr>
+          <w:rFonts w:eastAsiaTheme="minorEastAsia" w:hint="cs"/>
+          <w:i/>
+          <w:sz w:val="28"/>
+          <w:szCs w:val="28"/>
+        </w:rPr>
+        <w:t>NN</w:t>
+      </w:r>
+      <w:r>
+        <w:rPr>
+          <w:rFonts w:eastAsiaTheme="minorEastAsia" w:hint="cs"/>
+          <w:iCs/>
+          <w:sz w:val="28"/>
+          <w:szCs w:val="28"/>
+          <w:rtl/>
+        </w:rPr>
+        <w:t xml:space="preserve"> </w:t>
+      </w:r>
+      <w:r>
+        <w:rPr>
+          <w:rFonts w:eastAsiaTheme="minorEastAsia"/>
+          <w:iCs/>
+          <w:sz w:val="28"/>
+          <w:szCs w:val="28"/>
+        </w:rPr>
+        <w:t>yyCM</w:t>
+      </w:r>
+      <w:r>
+        <w:rPr>
+          <w:rFonts w:eastAsiaTheme="minorEastAsia" w:hint="cs"/>
+          <w:iCs/>
+          <w:sz w:val="28"/>
+          <w:szCs w:val="28"/>
+          <w:rtl/>
+        </w:rPr>
+        <w:t xml:space="preserve"> </w:t>
+      </w:r>
+      <w:r>
+        <w:rPr>
+          <w:rFonts w:eastAsiaTheme="minorEastAsia" w:hint="cs"/>
+          <w:iCs/>
+          <w:sz w:val="28"/>
+          <w:szCs w:val="28"/>
+        </w:rPr>
+        <w:t>V</w:t>
+      </w:r>
+      <w:r>
+        <w:rPr>
+          <w:rFonts w:eastAsiaTheme="minorEastAsia"/>
+          <w:iCs/>
+          <w:sz w:val="28"/>
+          <w:szCs w:val="28"/>
+        </w:rPr>
+        <w:t>B</w:t>
+      </w:r>
+      <w:r>
+        <w:rPr>
+          <w:rFonts w:eastAsiaTheme="minorEastAsia" w:hint="cs"/>
+          <w:iCs/>
+          <w:sz w:val="28"/>
+          <w:szCs w:val="28"/>
+          <w:rtl/>
+        </w:rPr>
+        <w:t xml:space="preserve"> </w:t>
+      </w:r>
+      <w:r>
+        <w:rPr>
+          <w:rFonts w:eastAsiaTheme="minorEastAsia" w:hint="cs"/>
+          <w:iCs/>
+          <w:sz w:val="28"/>
+          <w:szCs w:val="28"/>
+        </w:rPr>
+        <w:t>AT</w:t>
+      </w:r>
+      <w:r>
+        <w:rPr>
+          <w:rFonts w:eastAsiaTheme="minorEastAsia"/>
+          <w:iCs/>
+          <w:sz w:val="28"/>
+          <w:szCs w:val="28"/>
+        </w:rPr>
+        <w:t xml:space="preserve"> </w:t>
+      </w:r>
+      <w:r>
+        <w:rPr>
+          <w:rFonts w:eastAsiaTheme="minorEastAsia" w:hint="cs"/>
+          <w:iCs/>
+          <w:sz w:val="28"/>
+          <w:szCs w:val="28"/>
+          <w:rtl/>
+        </w:rPr>
+        <w:t xml:space="preserve">  </w:t>
+      </w:r>
+      <w:r>
+        <w:rPr>
+          <w:rFonts w:eastAsiaTheme="minorEastAsia" w:hint="cs"/>
+          <w:iCs/>
+          <w:sz w:val="28"/>
+          <w:szCs w:val="28"/>
+        </w:rPr>
+        <w:t>H</w:t>
+      </w:r>
+      <w:r>
+        <w:rPr>
+          <w:rFonts w:eastAsiaTheme="minorEastAsia" w:hint="cs"/>
+          <w:iCs/>
+          <w:sz w:val="28"/>
+          <w:szCs w:val="28"/>
+          <w:rtl/>
+        </w:rPr>
+        <w:t xml:space="preserve"> </w:t>
+      </w:r>
+      <w:r>
+        <w:rPr>
+          <w:rFonts w:eastAsiaTheme="minorEastAsia" w:hint="cs"/>
+          <w:iCs/>
+          <w:sz w:val="28"/>
+          <w:szCs w:val="28"/>
+        </w:rPr>
+        <w:t>NN</w:t>
+      </w:r>
+      <w:r>
+        <w:rPr>
+          <w:rFonts w:eastAsiaTheme="minorEastAsia" w:hint="cs"/>
+          <w:iCs/>
+          <w:sz w:val="28"/>
+          <w:szCs w:val="28"/>
+          <w:rtl/>
+        </w:rPr>
+        <w:t xml:space="preserve"> </w:t>
+      </w:r>
+      <w:r>
+        <w:rPr>
+          <w:rFonts w:eastAsiaTheme="minorEastAsia" w:hint="cs"/>
+          <w:iCs/>
+          <w:sz w:val="28"/>
+          <w:szCs w:val="28"/>
+        </w:rPr>
+        <w:t>IN</w:t>
+      </w:r>
+      <w:r>
+        <w:rPr>
+          <w:rFonts w:eastAsiaTheme="minorEastAsia" w:hint="cs"/>
+          <w:iCs/>
+          <w:sz w:val="28"/>
+          <w:szCs w:val="28"/>
+          <w:rtl/>
+        </w:rPr>
+        <w:t xml:space="preserve">    </w:t>
+      </w:r>
+      <w:r>
+        <w:rPr>
+          <w:rFonts w:eastAsiaTheme="minorEastAsia" w:hint="cs"/>
+          <w:iCs/>
+          <w:sz w:val="28"/>
+          <w:szCs w:val="28"/>
+        </w:rPr>
+        <w:t>NN</w:t>
+      </w:r>
+      <w:r>
+        <w:rPr>
+          <w:rFonts w:eastAsiaTheme="minorEastAsia" w:hint="cs"/>
+          <w:iCs/>
+          <w:sz w:val="28"/>
+          <w:szCs w:val="28"/>
+          <w:rtl/>
+        </w:rPr>
+        <w:t xml:space="preserve"> </w:t>
+      </w:r>
+      <w:r>
+        <w:rPr>
+          <w:rFonts w:eastAsiaTheme="minorEastAsia"/>
+          <w:iCs/>
+          <w:sz w:val="28"/>
+          <w:szCs w:val="28"/>
+        </w:rPr>
+        <w:t>yyDOT</w:t>
+      </w:r>
+    </w:p>
+    <w:p>
+      <w:pPr>
+        <w:pStyle w:val="ListParagraph"/>
+        <w:rPr>
+          <w:rFonts w:eastAsiaTheme="minorEastAsia"/>
+          <w:i/>
+          <w:sz w:val="28"/>
+          <w:szCs w:val="28"/>
+          <w:rtl/>
+        </w:rPr>
+      </w:pPr>
+      <w:r>
+        <w:rPr>
+          <w:rFonts w:eastAsiaTheme="minorEastAsia" w:hint="cs"/>
+          <w:i/>
+          <w:sz w:val="28"/>
+          <w:szCs w:val="28"/>
+          <w:rtl/>
+        </w:rPr>
+        <w:t>אישה נעלה נעלה נעלה,</w:t>
+      </w:r>
+      <w:r>
+        <w:rPr>
+          <w:rFonts w:eastAsiaTheme="minorEastAsia"/>
+          <w:i/>
+          <w:sz w:val="28"/>
+          <w:szCs w:val="28"/>
+          <w:rtl/>
+        </w:rPr>
+        <w:tab/>
+      </w:r>
+      <w:r>
+        <w:rPr>
+          <w:rFonts w:eastAsiaTheme="minorEastAsia" w:hint="cs"/>
+          <w:i/>
+          <w:sz w:val="28"/>
+          <w:szCs w:val="28"/>
+          <w:rtl/>
+        </w:rPr>
+        <w:t xml:space="preserve"> נעלה את הדלת לפני בעלה. </w:t>
+      </w:r>
+    </w:p>
+    <w:p>
+      <w:pPr>
+        <w:pStyle w:val="ListParagraph"/>
+        <w:rPr>
+          <w:rFonts w:eastAsiaTheme="minorEastAsia"/>
+          <w:i/>
+          <w:sz w:val="28"/>
+          <w:szCs w:val="28"/>
+          <w:rtl/>
+        </w:rPr>
+      </w:pPr>
+    </w:p>
+    <w:p>
+      <w:pPr>
+        <w:pStyle w:val="ListParagraph"/>
+        <w:rPr>
+          <w:rFonts w:eastAsiaTheme="minorEastAsia" w:hint="cs"/>
+          <w:i/>
+          <w:sz w:val="28"/>
+          <w:szCs w:val="28"/>
+          <w:rtl/>
+        </w:rPr>
+      </w:pPr>
+      <w:r>
+        <w:rPr>
+          <w:rFonts w:eastAsiaTheme="minorEastAsia" w:hint="cs"/>
+          <w:i/>
+          <w:sz w:val="28"/>
+          <w:szCs w:val="28"/>
+          <w:rtl/>
+        </w:rPr>
+        <w:t xml:space="preserve">הרצנו על משפט זה את מתייג מסדר ראשון עם החלקות אשר אומן על הקובץ </w:t>
+      </w:r>
+      <w:r>
+        <w:rPr>
+          <w:rFonts w:eastAsiaTheme="minorEastAsia"/>
+          <w:iCs/>
+          <w:sz w:val="28"/>
+          <w:szCs w:val="28"/>
+        </w:rPr>
+        <w:t>heb-pos.train</w:t>
+      </w:r>
+      <w:r>
+        <w:rPr>
+          <w:rFonts w:eastAsiaTheme="minorEastAsia" w:hint="cs"/>
+          <w:i/>
+          <w:sz w:val="28"/>
+          <w:szCs w:val="28"/>
+          <w:rtl/>
+        </w:rPr>
+        <w:t>. התיוג שהתקבל הוא:</w:t>
+      </w:r>
+    </w:p>
+    <w:p>
+      <w:pPr>
+        <w:pStyle w:val="ListParagraph"/>
+        <w:rPr>
+          <w:rFonts w:eastAsiaTheme="minorEastAsia"/>
+          <w:iCs/>
+          <w:sz w:val="28"/>
+          <w:szCs w:val="28"/>
+          <w:rtl/>
+        </w:rPr>
+      </w:pPr>
+      <w:r>
+        <w:rPr>
+          <w:rFonts w:eastAsiaTheme="minorEastAsia"/>
+          <w:iCs/>
+          <w:sz w:val="28"/>
+          <w:szCs w:val="28"/>
+        </w:rPr>
+        <w:t>NN</w:t>
+      </w:r>
+      <w:r>
+        <w:rPr>
+          <w:rFonts w:eastAsiaTheme="minorEastAsia" w:hint="cs"/>
+          <w:iCs/>
+          <w:sz w:val="28"/>
+          <w:szCs w:val="28"/>
+          <w:rtl/>
+        </w:rPr>
+        <w:t xml:space="preserve"> </w:t>
+      </w:r>
+      <w:r>
+        <w:rPr>
+          <w:rFonts w:eastAsiaTheme="minorEastAsia"/>
+          <w:iCs/>
+          <w:sz w:val="28"/>
+          <w:szCs w:val="28"/>
+        </w:rPr>
+        <w:t>NNP</w:t>
+      </w:r>
+      <w:r>
+        <w:rPr>
+          <w:rFonts w:eastAsiaTheme="minorEastAsia" w:hint="cs"/>
+          <w:iCs/>
+          <w:sz w:val="28"/>
+          <w:szCs w:val="28"/>
+          <w:rtl/>
+        </w:rPr>
+        <w:t xml:space="preserve"> </w:t>
+      </w:r>
+      <w:r>
+        <w:rPr>
+          <w:rFonts w:eastAsiaTheme="minorEastAsia"/>
+          <w:iCs/>
+          <w:sz w:val="28"/>
+          <w:szCs w:val="28"/>
+        </w:rPr>
+        <w:t>NNP</w:t>
+      </w:r>
+      <w:r>
+        <w:rPr>
+          <w:rFonts w:eastAsiaTheme="minorEastAsia"/>
+          <w:iCs/>
+          <w:sz w:val="28"/>
+          <w:szCs w:val="28"/>
+        </w:rPr>
+        <w:t xml:space="preserve"> </w:t>
+      </w:r>
+      <w:r>
+        <w:rPr>
+          <w:rFonts w:eastAsiaTheme="minorEastAsia"/>
+          <w:iCs/>
+          <w:sz w:val="28"/>
+          <w:szCs w:val="28"/>
+        </w:rPr>
+        <w:t>NNP</w:t>
+      </w:r>
+      <w:r>
+        <w:rPr>
+          <w:rFonts w:eastAsiaTheme="minorEastAsia" w:hint="cs"/>
+          <w:iCs/>
+          <w:sz w:val="28"/>
+          <w:szCs w:val="28"/>
+          <w:rtl/>
+        </w:rPr>
+        <w:t xml:space="preserve"> </w:t>
+      </w:r>
+      <w:r>
+        <w:rPr>
+          <w:rFonts w:eastAsiaTheme="minorEastAsia"/>
+          <w:iCs/>
+          <w:sz w:val="28"/>
+          <w:szCs w:val="28"/>
+        </w:rPr>
+        <w:t>yyCM</w:t>
+      </w:r>
+      <w:r>
+        <w:rPr>
+          <w:rFonts w:eastAsiaTheme="minorEastAsia" w:hint="cs"/>
+          <w:iCs/>
+          <w:sz w:val="28"/>
+          <w:szCs w:val="28"/>
+          <w:rtl/>
+        </w:rPr>
+        <w:t xml:space="preserve"> </w:t>
+      </w:r>
+      <w:r>
+        <w:rPr>
+          <w:rFonts w:eastAsiaTheme="minorEastAsia" w:hint="cs"/>
+          <w:iCs/>
+          <w:sz w:val="28"/>
+          <w:szCs w:val="28"/>
+        </w:rPr>
+        <w:t>VB</w:t>
+      </w:r>
+      <w:r>
+        <w:rPr>
+          <w:rFonts w:eastAsiaTheme="minorEastAsia" w:hint="cs"/>
+          <w:iCs/>
+          <w:sz w:val="28"/>
+          <w:szCs w:val="28"/>
+          <w:rtl/>
+        </w:rPr>
+        <w:t xml:space="preserve"> </w:t>
+      </w:r>
+      <w:r>
+        <w:rPr>
+          <w:rFonts w:eastAsiaTheme="minorEastAsia" w:hint="cs"/>
+          <w:iCs/>
+          <w:sz w:val="28"/>
+          <w:szCs w:val="28"/>
+        </w:rPr>
+        <w:t>AT</w:t>
+      </w:r>
+      <w:r>
+        <w:rPr>
+          <w:rFonts w:eastAsiaTheme="minorEastAsia" w:hint="cs"/>
+          <w:iCs/>
+          <w:sz w:val="28"/>
+          <w:szCs w:val="28"/>
+          <w:rtl/>
+        </w:rPr>
+        <w:t xml:space="preserve"> </w:t>
+      </w:r>
+      <w:r>
+        <w:rPr>
+          <w:rFonts w:eastAsiaTheme="minorEastAsia" w:hint="cs"/>
+          <w:iCs/>
+          <w:sz w:val="28"/>
+          <w:szCs w:val="28"/>
+        </w:rPr>
+        <w:t>H</w:t>
+      </w:r>
+      <w:r>
+        <w:rPr>
+          <w:rFonts w:eastAsiaTheme="minorEastAsia" w:hint="cs"/>
+          <w:iCs/>
+          <w:sz w:val="28"/>
+          <w:szCs w:val="28"/>
+          <w:rtl/>
+        </w:rPr>
+        <w:t xml:space="preserve"> </w:t>
+      </w:r>
+      <w:r>
+        <w:rPr>
+          <w:rFonts w:eastAsiaTheme="minorEastAsia" w:hint="cs"/>
+          <w:iCs/>
+          <w:sz w:val="28"/>
+          <w:szCs w:val="28"/>
+        </w:rPr>
+        <w:t>NN</w:t>
+      </w:r>
+      <w:r>
+        <w:rPr>
+          <w:rFonts w:eastAsiaTheme="minorEastAsia" w:hint="cs"/>
+          <w:iCs/>
+          <w:sz w:val="28"/>
+          <w:szCs w:val="28"/>
+          <w:rtl/>
+        </w:rPr>
+        <w:t xml:space="preserve"> </w:t>
+      </w:r>
+      <w:r>
+        <w:rPr>
+          <w:rFonts w:eastAsiaTheme="minorEastAsia" w:hint="cs"/>
+          <w:iCs/>
+          <w:sz w:val="28"/>
+          <w:szCs w:val="28"/>
+        </w:rPr>
+        <w:t>IN</w:t>
+      </w:r>
+      <w:r>
+        <w:rPr>
+          <w:rFonts w:eastAsiaTheme="minorEastAsia" w:hint="cs"/>
+          <w:iCs/>
+          <w:sz w:val="28"/>
+          <w:szCs w:val="28"/>
+          <w:rtl/>
+        </w:rPr>
+        <w:t xml:space="preserve"> </w:t>
+      </w:r>
+      <w:r>
+        <w:rPr>
+          <w:rFonts w:eastAsiaTheme="minorEastAsia"/>
+          <w:iCs/>
+          <w:sz w:val="28"/>
+          <w:szCs w:val="28"/>
+        </w:rPr>
+        <w:t>NN</w:t>
+      </w:r>
+      <w:r>
+        <w:rPr>
+          <w:rFonts w:eastAsiaTheme="minorEastAsia" w:hint="cs"/>
+          <w:iCs/>
+          <w:sz w:val="28"/>
+          <w:szCs w:val="28"/>
+          <w:rtl/>
+        </w:rPr>
+        <w:t xml:space="preserve"> </w:t>
+      </w:r>
+      <w:r>
+        <w:rPr>
+          <w:rFonts w:eastAsiaTheme="minorEastAsia"/>
+          <w:iCs/>
+          <w:sz w:val="28"/>
+          <w:szCs w:val="28"/>
+        </w:rPr>
+        <w:t>yyDOT</w:t>
+      </w:r>
+    </w:p>
+    <w:p>
+      <w:pPr>
+        <w:pStyle w:val="ListParagraph"/>
+        <w:rPr>
+          <w:rFonts w:eastAsiaTheme="minorEastAsia"/>
+          <w:iCs/>
+          <w:sz w:val="28"/>
+          <w:szCs w:val="28"/>
+          <w:rtl/>
+        </w:rPr>
+      </w:pPr>
+    </w:p>
+    <w:p>
+      <w:pPr>
+        <w:pStyle w:val="ListParagraph"/>
+        <w:rPr>
+          <w:rFonts w:eastAsiaTheme="minorEastAsia" w:hint="cs"/>
+          <w:i/>
+          <w:sz w:val="28"/>
+          <w:szCs w:val="28"/>
+          <w:rtl/>
+        </w:rPr>
+      </w:pPr>
+      <w:r>
+        <w:rPr>
+          <w:rFonts w:eastAsiaTheme="minorEastAsia" w:hint="cs"/>
+          <w:i/>
+          <w:sz w:val="28"/>
+          <w:szCs w:val="28"/>
+          <w:rtl/>
+        </w:rPr>
+        <w:t>המתייג</w:t>
+      </w:r>
+      <w:r>
+        <w:rPr>
+          <w:rFonts w:eastAsiaTheme="minorEastAsia" w:hint="cs"/>
+          <w:i/>
+          <w:sz w:val="28"/>
+          <w:szCs w:val="28"/>
+          <w:rtl/>
+        </w:rPr>
+        <w:t xml:space="preserve"> צדק בכל המילים פרט סדרת המופעים של "נעלה" לפני הפסיק הראשון.</w:t>
+      </w:r>
+      <w:r>
+        <w:rPr>
+          <w:rFonts w:eastAsiaTheme="minorEastAsia" w:hint="cs"/>
+          <w:i/>
+          <w:sz w:val="28"/>
+          <w:szCs w:val="28"/>
+          <w:rtl/>
+        </w:rPr>
+        <w:t xml:space="preserve"> הדיוק הוא </w:t>
+      </w:r>
+      <m:oMath>
+        <m:r>
+          <w:rPr>
+            <w:rFonts w:ascii="Cambria Math" w:eastAsiaTheme="minorEastAsia" w:hAnsi="Cambria Math"/>
+            <w:sz w:val="28"/>
+            <w:szCs w:val="28"/>
+          </w:rPr>
+          <m:t>75%</m:t>
+        </m:r>
+      </m:oMath>
+      <w:r>
+        <w:rPr>
+          <w:rFonts w:eastAsiaTheme="minorEastAsia" w:hint="cs"/>
+          <w:i/>
+          <w:sz w:val="28"/>
+          <w:szCs w:val="28"/>
+          <w:rtl/>
+        </w:rPr>
+        <w:t xml:space="preserve"> שכן תוייגו נכון 9 מילים מתוך 12.</w:t>
+      </w:r>
+    </w:p>
+    <w:p>
+      <w:pPr>
+        <w:pStyle w:val="ListParagraph"/>
+        <w:rPr>
+          <w:rFonts w:eastAsiaTheme="minorEastAsia"/>
+          <w:i/>
+          <w:sz w:val="28"/>
+          <w:szCs w:val="28"/>
+          <w:rtl/>
+        </w:rPr>
+      </w:pPr>
+      <w:r>
+        <w:rPr>
+          <w:rFonts w:eastAsiaTheme="minorEastAsia" w:hint="cs"/>
+          <w:i/>
+          <w:sz w:val="28"/>
+          <w:szCs w:val="28"/>
+          <w:rtl/>
+        </w:rPr>
+        <w:t>מבדיקה עולה כי המילה "נעלה" כלל לא הופיעה בקורפוס האימון</w:t>
+      </w:r>
+      <w:r>
+        <w:rPr>
+          <w:rFonts w:eastAsiaTheme="minorEastAsia" w:hint="cs"/>
+          <w:i/>
+          <w:sz w:val="28"/>
+          <w:szCs w:val="28"/>
+          <w:rtl/>
+        </w:rPr>
+        <w:t>,</w:t>
+      </w:r>
+      <w:r>
+        <w:rPr>
+          <w:rFonts w:eastAsiaTheme="minorEastAsia" w:hint="cs"/>
+          <w:i/>
+          <w:sz w:val="28"/>
+          <w:szCs w:val="28"/>
+          <w:rtl/>
+        </w:rPr>
+        <w:t xml:space="preserve"> </w:t>
+      </w:r>
+      <w:r>
+        <w:rPr>
+          <w:rFonts w:eastAsiaTheme="minorEastAsia" w:hint="cs"/>
+          <w:i/>
+          <w:sz w:val="28"/>
+          <w:szCs w:val="28"/>
+          <w:rtl/>
+        </w:rPr>
+        <w:t>ו</w:t>
+      </w:r>
+      <w:r>
+        <w:rPr>
+          <w:rFonts w:eastAsiaTheme="minorEastAsia" w:hint="cs"/>
+          <w:i/>
+          <w:sz w:val="28"/>
+          <w:szCs w:val="28"/>
+          <w:rtl/>
+        </w:rPr>
+        <w:t xml:space="preserve">מכאן ניתן להסיק שהמופע האחרון של המילה תוייג נכון בזכות החלקה של </w:t>
+      </w:r>
+      <w:r>
+        <w:rPr>
+          <w:rFonts w:eastAsiaTheme="minorEastAsia"/>
+          <w:iCs/>
+          <w:sz w:val="28"/>
+          <w:szCs w:val="28"/>
+        </w:rPr>
+        <w:t>transitions</w:t>
+      </w:r>
+      <w:r>
+        <w:rPr>
+          <w:rFonts w:eastAsiaTheme="minorEastAsia" w:hint="cs"/>
+          <w:i/>
+          <w:sz w:val="28"/>
+          <w:szCs w:val="28"/>
+          <w:rtl/>
+        </w:rPr>
+        <w:t xml:space="preserve"> שכן כנראה </w:t>
+      </w:r>
+      <w:r>
+        <w:rPr>
+          <w:rFonts w:eastAsiaTheme="minorEastAsia" w:hint="cs"/>
+          <w:i/>
+          <w:sz w:val="28"/>
+          <w:szCs w:val="28"/>
+          <w:rtl/>
+        </w:rPr>
+        <w:t>קיימת מובהקות להופעת פועל לאחר פסיק.</w:t>
+      </w:r>
+    </w:p>
+    <w:p>
+      <w:pPr>
+        <w:pStyle w:val="ListParagraph"/>
+        <w:rPr>
+          <w:rFonts w:eastAsiaTheme="minorEastAsia"/>
+          <w:i/>
+          <w:sz w:val="28"/>
+          <w:szCs w:val="28"/>
+          <w:rtl/>
+        </w:rPr>
+      </w:pPr>
+    </w:p>
+    <w:p>
+      <w:pPr>
+        <w:pStyle w:val="ListParagraph"/>
+        <w:rPr>
+          <w:rFonts w:eastAsiaTheme="minorEastAsia" w:hint="cs"/>
+          <w:i/>
+          <w:sz w:val="28"/>
+          <w:szCs w:val="28"/>
+          <w:rtl/>
+        </w:rPr>
+      </w:pPr>
+      <w:r>
+        <w:rPr>
+          <w:rFonts w:eastAsiaTheme="minorEastAsia" w:hint="cs"/>
+          <w:i/>
+          <w:sz w:val="28"/>
+          <w:szCs w:val="28"/>
+          <w:rtl/>
+        </w:rPr>
+        <w:lastRenderedPageBreak/>
+        <w:t>האינפורמציה החסרה במודל היא אוצר מילים</w:t>
+      </w:r>
+      <w:r>
+        <w:rPr>
+          <w:rFonts w:eastAsiaTheme="minorEastAsia" w:hint="cs"/>
+          <w:i/>
+          <w:sz w:val="28"/>
+          <w:szCs w:val="28"/>
+          <w:rtl/>
+        </w:rPr>
+        <w:t xml:space="preserve"> ותיוגים אפשריים למילים אלו</w:t>
+      </w:r>
       <w:bookmarkStart w:id="0" w:name="_GoBack"/>
       <w:bookmarkEnd w:id="0"/>
+      <w:r>
+        <w:rPr>
+          <w:rFonts w:eastAsiaTheme="minorEastAsia" w:hint="cs"/>
+          <w:i/>
+          <w:sz w:val="28"/>
+          <w:szCs w:val="28"/>
+          <w:rtl/>
+        </w:rPr>
+        <w:t>. זאת אומרת לדעתנו הסיכוי לתייג נכון את כל המשפט היה עולה אם המילה "נעלה" הייתה מופיעה בקורפוס האימון עם כל חלקי הדיבר איתם המילה נראתה במשפט הנ"ל.</w:t>
+      </w:r>
+    </w:p>
+    <w:p>
+      <w:pPr>
+        <w:pStyle w:val="ListParagraph"/>
+        <w:rPr>
+          <w:rFonts w:eastAsiaTheme="minorEastAsia" w:hint="cs"/>
+          <w:i/>
+          <w:sz w:val="28"/>
+          <w:szCs w:val="28"/>
+          <w:rtl/>
+        </w:rPr>
+      </w:pPr>
     </w:p>
     <w:sectPr>
       <w:pgSz w:w="11906" w:h="16838"/>
@@ -8694,6 +9574,95 @@
     </w:lvl>
   </w:abstractNum>
   <w:abstractNum w:abstractNumId="18" w15:restartNumberingAfterBreak="0">
+    <w:nsid w:val="59363F0A"/>
+    <w:multiLevelType w:val="hybridMultilevel"/>
+    <w:tmpl w:val="A628D440"/>
+    <w:lvl w:ilvl="0" w:tplc="0409000F">
+      <w:start w:val="1"/>
+      <w:numFmt w:val="decimal"/>
+      <w:lvlText w:val="%1."/>
+      <w:lvlJc w:val="left"/>
+      <w:pPr>
+        <w:ind w:left="720" w:hanging="360"/>
+      </w:pPr>
+      <w:rPr>
+        <w:rFonts w:hint="default"/>
+      </w:rPr>
+    </w:lvl>
+    <w:lvl w:ilvl="1" w:tplc="04090019" w:tentative="1">
+      <w:start w:val="1"/>
+      <w:numFmt w:val="lowerLetter"/>
+      <w:lvlText w:val="%2."/>
+      <w:lvlJc w:val="left"/>
+      <w:pPr>
+        <w:ind w:left="1440" w:hanging="360"/>
+      </w:pPr>
+    </w:lvl>
+    <w:lvl w:ilvl="2" w:tplc="0409001B" w:tentative="1">
+      <w:start w:val="1"/>
+      <w:numFmt w:val="lowerRoman"/>
+      <w:lvlText w:val="%3."/>
+      <w:lvlJc w:val="right"/>
+      <w:pPr>
+        <w:ind w:left="2160" w:hanging="180"/>
+      </w:pPr>
+    </w:lvl>
+    <w:lvl w:ilvl="3" w:tplc="0409000F" w:tentative="1">
+      <w:start w:val="1"/>
+      <w:numFmt w:val="decimal"/>
+      <w:lvlText w:val="%4."/>
+      <w:lvlJc w:val="left"/>
+      <w:pPr>
+        <w:ind w:left="2880" w:hanging="360"/>
+      </w:pPr>
+    </w:lvl>
+    <w:lvl w:ilvl="4" w:tplc="04090019" w:tentative="1">
+      <w:start w:val="1"/>
+      <w:numFmt w:val="lowerLetter"/>
+      <w:lvlText w:val="%5."/>
+      <w:lvlJc w:val="left"/>
+      <w:pPr>
+        <w:ind w:left="3600" w:hanging="360"/>
+      </w:pPr>
+    </w:lvl>
+    <w:lvl w:ilvl="5" w:tplc="0409001B" w:tentative="1">
+      <w:start w:val="1"/>
+      <w:numFmt w:val="lowerRoman"/>
+      <w:lvlText w:val="%6."/>
+      <w:lvlJc w:val="right"/>
+      <w:pPr>
+        <w:ind w:left="4320" w:hanging="180"/>
+      </w:pPr>
+    </w:lvl>
+    <w:lvl w:ilvl="6" w:tplc="0409000F" w:tentative="1">
+      <w:start w:val="1"/>
+      <w:numFmt w:val="decimal"/>
+      <w:lvlText w:val="%7."/>
+      <w:lvlJc w:val="left"/>
+      <w:pPr>
+        <w:ind w:left="5040" w:hanging="360"/>
+      </w:pPr>
+    </w:lvl>
+    <w:lvl w:ilvl="7" w:tplc="04090019" w:tentative="1">
+      <w:start w:val="1"/>
+      <w:numFmt w:val="lowerLetter"/>
+      <w:lvlText w:val="%8."/>
+      <w:lvlJc w:val="left"/>
+      <w:pPr>
+        <w:ind w:left="5760" w:hanging="360"/>
+      </w:pPr>
+    </w:lvl>
+    <w:lvl w:ilvl="8" w:tplc="0409001B" w:tentative="1">
+      <w:start w:val="1"/>
+      <w:numFmt w:val="lowerRoman"/>
+      <w:lvlText w:val="%9."/>
+      <w:lvlJc w:val="right"/>
+      <w:pPr>
+        <w:ind w:left="6480" w:hanging="180"/>
+      </w:pPr>
+    </w:lvl>
+  </w:abstractNum>
+  <w:abstractNum w:abstractNumId="19" w15:restartNumberingAfterBreak="0">
     <w:nsid w:val="5A8F6447"/>
     <w:multiLevelType w:val="hybridMultilevel"/>
     <w:tmpl w:val="6EFADB04"/>
@@ -8782,7 +9751,7 @@
       </w:pPr>
     </w:lvl>
   </w:abstractNum>
-  <w:abstractNum w:abstractNumId="19" w15:restartNumberingAfterBreak="0">
+  <w:abstractNum w:abstractNumId="20" w15:restartNumberingAfterBreak="0">
     <w:nsid w:val="5F2735F4"/>
     <w:multiLevelType w:val="hybridMultilevel"/>
     <w:tmpl w:val="E5A8D9E8"/>
@@ -8895,7 +9864,7 @@
       </w:rPr>
     </w:lvl>
   </w:abstractNum>
-  <w:abstractNum w:abstractNumId="20" w15:restartNumberingAfterBreak="0">
+  <w:abstractNum w:abstractNumId="21" w15:restartNumberingAfterBreak="0">
     <w:nsid w:val="5F561E24"/>
     <w:multiLevelType w:val="hybridMultilevel"/>
     <w:tmpl w:val="94ECC798"/>
@@ -9008,7 +9977,7 @@
       </w:rPr>
     </w:lvl>
   </w:abstractNum>
-  <w:abstractNum w:abstractNumId="21" w15:restartNumberingAfterBreak="0">
+  <w:abstractNum w:abstractNumId="22" w15:restartNumberingAfterBreak="0">
     <w:nsid w:val="61280724"/>
     <w:multiLevelType w:val="hybridMultilevel"/>
     <w:tmpl w:val="20BC3D54"/>
@@ -9100,7 +10069,7 @@
       </w:pPr>
     </w:lvl>
   </w:abstractNum>
-  <w:abstractNum w:abstractNumId="22" w15:restartNumberingAfterBreak="0">
+  <w:abstractNum w:abstractNumId="23" w15:restartNumberingAfterBreak="0">
     <w:nsid w:val="62F75752"/>
     <w:multiLevelType w:val="hybridMultilevel"/>
     <w:tmpl w:val="D276B528"/>
@@ -9189,7 +10158,7 @@
       </w:pPr>
     </w:lvl>
   </w:abstractNum>
-  <w:abstractNum w:abstractNumId="23" w15:restartNumberingAfterBreak="0">
+  <w:abstractNum w:abstractNumId="24" w15:restartNumberingAfterBreak="0">
     <w:nsid w:val="75F917AA"/>
     <w:multiLevelType w:val="hybridMultilevel"/>
     <w:tmpl w:val="B9AEF338"/>
@@ -9285,10 +10254,10 @@
     <w:abstractNumId w:val="1"/>
   </w:num>
   <w:num w:numId="3">
-    <w:abstractNumId w:val="20"/>
+    <w:abstractNumId w:val="21"/>
   </w:num>
   <w:num w:numId="4">
-    <w:abstractNumId w:val="21"/>
+    <w:abstractNumId w:val="22"/>
   </w:num>
   <w:num w:numId="5">
     <w:abstractNumId w:val="4"/>
@@ -9297,7 +10266,7 @@
     <w:abstractNumId w:val="14"/>
   </w:num>
   <w:num w:numId="7">
-    <w:abstractNumId w:val="23"/>
+    <w:abstractNumId w:val="24"/>
   </w:num>
   <w:num w:numId="8">
     <w:abstractNumId w:val="9"/>
@@ -9309,7 +10278,7 @@
     <w:abstractNumId w:val="3"/>
   </w:num>
   <w:num w:numId="11">
-    <w:abstractNumId w:val="22"/>
+    <w:abstractNumId w:val="23"/>
   </w:num>
   <w:num w:numId="12">
     <w:abstractNumId w:val="12"/>
@@ -9321,7 +10290,7 @@
     <w:abstractNumId w:val="10"/>
   </w:num>
   <w:num w:numId="15">
-    <w:abstractNumId w:val="18"/>
+    <w:abstractNumId w:val="19"/>
   </w:num>
   <w:num w:numId="16">
     <w:abstractNumId w:val="16"/>
@@ -9345,10 +10314,13 @@
     <w:abstractNumId w:val="13"/>
   </w:num>
   <w:num w:numId="23">
-    <w:abstractNumId w:val="19"/>
+    <w:abstractNumId w:val="20"/>
   </w:num>
   <w:num w:numId="24">
     <w:abstractNumId w:val="5"/>
+  </w:num>
+  <w:num w:numId="25">
+    <w:abstractNumId w:val="18"/>
   </w:num>
 </w:numbering>
 </file>

</xml_diff>

<commit_message>
Adding answer to Q4 part 3
</commit_message>
<xml_diff>
--- a/doc/ממן11.docx
+++ b/doc/ממן11.docx
@@ -2397,8 +2397,19 @@
           <w:sz w:val="28"/>
           <w:szCs w:val="28"/>
         </w:rPr>
-        <w:t>macro-avg</w:t>
-      </w:r>
+        <w:t>macro-</w:t>
+      </w:r>
+      <w:proofErr w:type="spellStart"/>
+      <w:r>
+        <w:rPr>
+          <w:rFonts w:eastAsiaTheme="minorEastAsia"/>
+          <w:iCs/>
+          <w:sz w:val="28"/>
+          <w:szCs w:val="28"/>
+        </w:rPr>
+        <w:t>avg</w:t>
+      </w:r>
+      <w:proofErr w:type="spellEnd"/>
       <w:r>
         <w:rPr>
           <w:rFonts w:eastAsiaTheme="minorEastAsia" w:hint="cs"/>
@@ -6455,8 +6466,19 @@
           <w:sz w:val="28"/>
           <w:szCs w:val="28"/>
         </w:rPr>
-        <w:t>macro-avg</w:t>
-      </w:r>
+        <w:t>macro-</w:t>
+      </w:r>
+      <w:proofErr w:type="spellStart"/>
+      <w:r>
+        <w:rPr>
+          <w:rFonts w:eastAsiaTheme="minorEastAsia"/>
+          <w:iCs/>
+          <w:sz w:val="28"/>
+          <w:szCs w:val="28"/>
+        </w:rPr>
+        <w:t>avg</w:t>
+      </w:r>
+      <w:proofErr w:type="spellEnd"/>
       <w:r>
         <w:rPr>
           <w:rFonts w:eastAsiaTheme="minorEastAsia" w:hint="cs"/>
@@ -6620,8 +6642,19 @@
           <w:sz w:val="28"/>
           <w:szCs w:val="28"/>
         </w:rPr>
-        <w:t>macro-avg</w:t>
-      </w:r>
+        <w:t>macro-</w:t>
+      </w:r>
+      <w:proofErr w:type="spellStart"/>
+      <w:r>
+        <w:rPr>
+          <w:rFonts w:eastAsiaTheme="minorEastAsia"/>
+          <w:iCs/>
+          <w:sz w:val="28"/>
+          <w:szCs w:val="28"/>
+        </w:rPr>
+        <w:t>avg</w:t>
+      </w:r>
+      <w:proofErr w:type="spellEnd"/>
       <w:r>
         <w:rPr>
           <w:rFonts w:eastAsiaTheme="minorEastAsia" w:hint="cs"/>
@@ -6804,8 +6837,19 @@
           <w:sz w:val="28"/>
           <w:szCs w:val="28"/>
         </w:rPr>
-        <w:t>macro-avg</w:t>
-      </w:r>
+        <w:t>macro-</w:t>
+      </w:r>
+      <w:proofErr w:type="spellStart"/>
+      <w:r>
+        <w:rPr>
+          <w:rFonts w:eastAsiaTheme="minorEastAsia"/>
+          <w:iCs/>
+          <w:sz w:val="28"/>
+          <w:szCs w:val="28"/>
+        </w:rPr>
+        <w:t>avg</w:t>
+      </w:r>
+      <w:proofErr w:type="spellEnd"/>
       <w:r>
         <w:rPr>
           <w:rFonts w:eastAsiaTheme="minorEastAsia" w:hint="cs"/>
@@ -7008,13 +7052,31 @@
         </w:rPr>
         <w:t xml:space="preserve">מטריצת הבילבול מצורפת בקובץ </w:t>
       </w:r>
-      <w:r>
-        <w:rPr>
-          <w:sz w:val="28"/>
-          <w:szCs w:val="28"/>
-        </w:rPr>
-        <w:t>exps/confusion.matrix</w:t>
-      </w:r>
+      <w:proofErr w:type="spellStart"/>
+      <w:r>
+        <w:rPr>
+          <w:sz w:val="28"/>
+          <w:szCs w:val="28"/>
+        </w:rPr>
+        <w:t>exps</w:t>
+      </w:r>
+      <w:proofErr w:type="spellEnd"/>
+      <w:r>
+        <w:rPr>
+          <w:sz w:val="28"/>
+          <w:szCs w:val="28"/>
+        </w:rPr>
+        <w:t>/</w:t>
+      </w:r>
+      <w:proofErr w:type="spellStart"/>
+      <w:r>
+        <w:rPr>
+          <w:sz w:val="28"/>
+          <w:szCs w:val="28"/>
+        </w:rPr>
+        <w:t>confusion.matrix</w:t>
+      </w:r>
+      <w:proofErr w:type="spellEnd"/>
       <w:r>
         <w:rPr>
           <w:rFonts w:hint="cs"/>
@@ -7236,6 +7298,7 @@
         </w:rPr>
         <w:t xml:space="preserve"> </w:t>
       </w:r>
+      <w:proofErr w:type="spellStart"/>
       <w:r>
         <w:rPr>
           <w:rFonts w:eastAsiaTheme="minorEastAsia"/>
@@ -7245,6 +7308,7 @@
         </w:rPr>
         <w:t>yyCM</w:t>
       </w:r>
+      <w:proofErr w:type="spellEnd"/>
       <w:r>
         <w:rPr>
           <w:rFonts w:eastAsiaTheme="minorEastAsia" w:hint="cs"/>
@@ -7387,6 +7451,7 @@
         </w:rPr>
         <w:t xml:space="preserve"> </w:t>
       </w:r>
+      <w:proofErr w:type="spellStart"/>
       <w:r>
         <w:rPr>
           <w:rFonts w:eastAsiaTheme="minorEastAsia"/>
@@ -7396,6 +7461,7 @@
         </w:rPr>
         <w:t>yyDOT</w:t>
       </w:r>
+      <w:proofErr w:type="spellEnd"/>
     </w:p>
     <w:p>
       <w:pPr>
@@ -7472,6 +7538,7 @@
         </w:rPr>
         <w:t xml:space="preserve">הרצנו על משפט זה את מתייג מסדר ראשון עם החלקות אשר אומן על הקובץ </w:t>
       </w:r>
+      <w:proofErr w:type="spellStart"/>
       <w:r>
         <w:rPr>
           <w:rFonts w:eastAsiaTheme="minorEastAsia"/>
@@ -7481,6 +7548,7 @@
         </w:rPr>
         <w:t>heb-pos.train</w:t>
       </w:r>
+      <w:proofErr w:type="spellEnd"/>
       <w:r>
         <w:rPr>
           <w:rFonts w:eastAsiaTheme="minorEastAsia" w:hint="cs"/>
@@ -7541,6 +7609,7 @@
         </w:rPr>
         <w:t xml:space="preserve"> </w:t>
       </w:r>
+      <w:proofErr w:type="spellStart"/>
       <w:r>
         <w:rPr>
           <w:rFonts w:eastAsiaTheme="minorEastAsia"/>
@@ -7550,6 +7619,7 @@
         </w:rPr>
         <w:t>NNP</w:t>
       </w:r>
+      <w:proofErr w:type="spellEnd"/>
       <w:r>
         <w:rPr>
           <w:rFonts w:eastAsiaTheme="minorEastAsia"/>
@@ -7559,6 +7629,7 @@
         </w:rPr>
         <w:t xml:space="preserve"> </w:t>
       </w:r>
+      <w:proofErr w:type="spellStart"/>
       <w:r>
         <w:rPr>
           <w:rFonts w:eastAsiaTheme="minorEastAsia"/>
@@ -7568,6 +7639,7 @@
         </w:rPr>
         <w:t>NNP</w:t>
       </w:r>
+      <w:proofErr w:type="spellEnd"/>
       <w:r>
         <w:rPr>
           <w:rFonts w:eastAsiaTheme="minorEastAsia" w:hint="cs"/>
@@ -7578,6 +7650,7 @@
         </w:rPr>
         <w:t xml:space="preserve"> </w:t>
       </w:r>
+      <w:proofErr w:type="spellStart"/>
       <w:r>
         <w:rPr>
           <w:rFonts w:eastAsiaTheme="minorEastAsia"/>
@@ -7587,6 +7660,7 @@
         </w:rPr>
         <w:t>yyCM</w:t>
       </w:r>
+      <w:proofErr w:type="spellEnd"/>
       <w:r>
         <w:rPr>
           <w:rFonts w:eastAsiaTheme="minorEastAsia" w:hint="cs"/>
@@ -7711,6 +7785,7 @@
         </w:rPr>
         <w:t xml:space="preserve"> </w:t>
       </w:r>
+      <w:proofErr w:type="spellStart"/>
       <w:r>
         <w:rPr>
           <w:rFonts w:eastAsiaTheme="minorEastAsia"/>
@@ -7720,6 +7795,7 @@
         </w:rPr>
         <w:t>yyDOT</w:t>
       </w:r>
+      <w:proofErr w:type="spellEnd"/>
     </w:p>
     <w:p>
       <w:pPr>
@@ -7930,30 +8006,303 @@
         </w:rPr>
         <w:t xml:space="preserve"> ותיוגים אפשריים למילים אלו</w:t>
       </w:r>
+      <w:r>
+        <w:rPr>
+          <w:rFonts w:eastAsiaTheme="minorEastAsia" w:hint="cs"/>
+          <w:i/>
+          <w:sz w:val="28"/>
+          <w:szCs w:val="28"/>
+          <w:rtl/>
+        </w:rPr>
+        <w:t>. זאת אומרת לדעתנו הסיכוי לתייג נכון את כל המשפט היה עולה אם המילה "נעלה" הייתה מופיעה בקורפוס האימון עם כל חלקי הדיבר איתם המילה נראתה במשפט הנ"ל.</w:t>
+      </w:r>
+    </w:p>
+    <w:p>
+      <w:pPr>
+        <w:pStyle w:val="ListParagraph"/>
+        <w:rPr>
+          <w:rFonts w:eastAsiaTheme="minorEastAsia"/>
+          <w:i/>
+          <w:sz w:val="28"/>
+          <w:szCs w:val="28"/>
+          <w:rtl/>
+        </w:rPr>
+      </w:pPr>
+    </w:p>
+    <w:p>
+      <w:pPr>
+        <w:pStyle w:val="ListParagraph"/>
+        <w:numPr>
+          <w:ilvl w:val="0"/>
+          <w:numId w:val="25"/>
+        </w:numPr>
+        <w:rPr>
+          <w:rFonts w:eastAsiaTheme="minorEastAsia"/>
+          <w:i/>
+          <w:sz w:val="28"/>
+          <w:szCs w:val="28"/>
+        </w:rPr>
+      </w:pPr>
+      <w:r>
+        <w:rPr>
+          <w:rFonts w:eastAsiaTheme="minorEastAsia" w:hint="cs"/>
+          <w:i/>
+          <w:sz w:val="28"/>
+          <w:szCs w:val="28"/>
+          <w:rtl/>
+        </w:rPr>
+        <w:t>גרף ערך ה-</w:t>
+      </w:r>
+      <w:r>
+        <w:rPr>
+          <w:rFonts w:eastAsiaTheme="minorEastAsia" w:hint="cs"/>
+          <w:iCs/>
+          <w:sz w:val="28"/>
+          <w:szCs w:val="28"/>
+        </w:rPr>
+        <w:t>A</w:t>
+      </w:r>
+      <w:r>
+        <w:rPr>
+          <w:rFonts w:eastAsiaTheme="minorEastAsia"/>
+          <w:iCs/>
+          <w:sz w:val="28"/>
+          <w:szCs w:val="28"/>
+        </w:rPr>
+        <w:t>LL</w:t>
+      </w:r>
+      <w:r>
+        <w:rPr>
+          <w:rFonts w:eastAsiaTheme="minorEastAsia" w:hint="cs"/>
+          <w:i/>
+          <w:sz w:val="28"/>
+          <w:szCs w:val="28"/>
+          <w:rtl/>
+        </w:rPr>
+        <w:t>:</w:t>
+      </w:r>
+    </w:p>
+    <w:p>
+      <w:pPr>
+        <w:pStyle w:val="ListParagraph"/>
+        <w:rPr>
+          <w:rFonts w:eastAsiaTheme="minorEastAsia"/>
+          <w:i/>
+          <w:sz w:val="28"/>
+          <w:szCs w:val="28"/>
+          <w:rtl/>
+        </w:rPr>
+      </w:pPr>
+      <w:r>
+        <w:rPr>
+          <w:noProof/>
+        </w:rPr>
+        <w:drawing>
+          <wp:inline distT="0" distB="0" distL="0" distR="0" wp14:anchorId="48940106" wp14:editId="7979B1E4">
+            <wp:extent cx="4928723" cy="3201129"/>
+            <wp:effectExtent l="0" t="0" r="5715" b="0"/>
+            <wp:docPr id="1" name="Picture 1"/>
+            <wp:cNvGraphicFramePr>
+              <a:graphicFrameLocks xmlns:a="http://schemas.openxmlformats.org/drawingml/2006/main" noChangeAspect="1"/>
+            </wp:cNvGraphicFramePr>
+            <a:graphic xmlns:a="http://schemas.openxmlformats.org/drawingml/2006/main">
+              <a:graphicData uri="http://schemas.openxmlformats.org/drawingml/2006/picture">
+                <pic:pic xmlns:pic="http://schemas.openxmlformats.org/drawingml/2006/picture">
+                  <pic:nvPicPr>
+                    <pic:cNvPr id="1" name=""/>
+                    <pic:cNvPicPr/>
+                  </pic:nvPicPr>
+                  <pic:blipFill>
+                    <a:blip r:embed="rId5"/>
+                    <a:stretch>
+                      <a:fillRect/>
+                    </a:stretch>
+                  </pic:blipFill>
+                  <pic:spPr>
+                    <a:xfrm>
+                      <a:off x="0" y="0"/>
+                      <a:ext cx="4928723" cy="3201129"/>
+                    </a:xfrm>
+                    <a:prstGeom prst="rect">
+                      <a:avLst/>
+                    </a:prstGeom>
+                  </pic:spPr>
+                </pic:pic>
+              </a:graphicData>
+            </a:graphic>
+          </wp:inline>
+        </w:drawing>
+      </w:r>
+    </w:p>
+    <w:p>
+      <w:pPr>
+        <w:pStyle w:val="ListParagraph"/>
+        <w:rPr>
+          <w:rFonts w:eastAsiaTheme="minorEastAsia"/>
+          <w:i/>
+          <w:sz w:val="28"/>
+          <w:szCs w:val="28"/>
+          <w:rtl/>
+        </w:rPr>
+      </w:pPr>
+      <w:r>
+        <w:rPr>
+          <w:rFonts w:eastAsiaTheme="minorEastAsia" w:hint="cs"/>
+          <w:i/>
+          <w:sz w:val="28"/>
+          <w:szCs w:val="28"/>
+          <w:rtl/>
+        </w:rPr>
+        <w:t>גרף ערך ה-</w:t>
+      </w:r>
+      <w:r>
+        <w:rPr>
+          <w:rFonts w:eastAsiaTheme="minorEastAsia"/>
+          <w:i/>
+          <w:sz w:val="28"/>
+          <w:szCs w:val="28"/>
+        </w:rPr>
+        <w:t>A</w:t>
+      </w:r>
+      <w:r>
+        <w:rPr>
+          <w:rFonts w:eastAsiaTheme="minorEastAsia" w:hint="cs"/>
+          <w:i/>
+          <w:sz w:val="28"/>
+          <w:szCs w:val="28"/>
+          <w:rtl/>
+        </w:rPr>
+        <w:t>:</w:t>
+      </w:r>
+    </w:p>
+    <w:p>
+      <w:pPr>
+        <w:pStyle w:val="ListParagraph"/>
+        <w:rPr>
+          <w:rFonts w:eastAsiaTheme="minorEastAsia"/>
+          <w:i/>
+          <w:sz w:val="28"/>
+          <w:szCs w:val="28"/>
+          <w:rtl/>
+        </w:rPr>
+      </w:pPr>
+      <w:r>
+        <w:rPr>
+          <w:noProof/>
+        </w:rPr>
+        <w:drawing>
+          <wp:inline distT="0" distB="0" distL="0" distR="0" wp14:anchorId="5821114D" wp14:editId="5CE9C579">
+            <wp:extent cx="4839803" cy="3201129"/>
+            <wp:effectExtent l="0" t="0" r="0" b="0"/>
+            <wp:docPr id="2" name="Picture 2"/>
+            <wp:cNvGraphicFramePr>
+              <a:graphicFrameLocks xmlns:a="http://schemas.openxmlformats.org/drawingml/2006/main" noChangeAspect="1"/>
+            </wp:cNvGraphicFramePr>
+            <a:graphic xmlns:a="http://schemas.openxmlformats.org/drawingml/2006/main">
+              <a:graphicData uri="http://schemas.openxmlformats.org/drawingml/2006/picture">
+                <pic:pic xmlns:pic="http://schemas.openxmlformats.org/drawingml/2006/picture">
+                  <pic:nvPicPr>
+                    <pic:cNvPr id="1" name=""/>
+                    <pic:cNvPicPr/>
+                  </pic:nvPicPr>
+                  <pic:blipFill>
+                    <a:blip r:embed="rId6"/>
+                    <a:stretch>
+                      <a:fillRect/>
+                    </a:stretch>
+                  </pic:blipFill>
+                  <pic:spPr>
+                    <a:xfrm>
+                      <a:off x="0" y="0"/>
+                      <a:ext cx="4839803" cy="3201129"/>
+                    </a:xfrm>
+                    <a:prstGeom prst="rect">
+                      <a:avLst/>
+                    </a:prstGeom>
+                  </pic:spPr>
+                </pic:pic>
+              </a:graphicData>
+            </a:graphic>
+          </wp:inline>
+        </w:drawing>
+      </w:r>
+    </w:p>
+    <w:p>
+      <w:pPr>
+        <w:pStyle w:val="ListParagraph"/>
+        <w:rPr>
+          <w:rFonts w:eastAsiaTheme="minorEastAsia"/>
+          <w:i/>
+          <w:sz w:val="28"/>
+          <w:szCs w:val="28"/>
+          <w:rtl/>
+        </w:rPr>
+      </w:pPr>
+    </w:p>
+    <w:p>
+      <w:pPr>
+        <w:pStyle w:val="ListParagraph"/>
+        <w:rPr>
+          <w:rFonts w:eastAsiaTheme="minorEastAsia" w:hint="cs"/>
+          <w:i/>
+          <w:sz w:val="28"/>
+          <w:szCs w:val="28"/>
+          <w:rtl/>
+        </w:rPr>
+      </w:pPr>
+      <w:r>
+        <w:rPr>
+          <w:rFonts w:eastAsiaTheme="minorEastAsia" w:hint="cs"/>
+          <w:i/>
+          <w:sz w:val="28"/>
+          <w:szCs w:val="28"/>
+          <w:rtl/>
+        </w:rPr>
+        <w:lastRenderedPageBreak/>
+        <w:t xml:space="preserve">ניתן לראות תפוקה שולית פוחתת. משמע </w:t>
+      </w:r>
+      <w:r>
+        <w:rPr>
+          <w:rFonts w:eastAsiaTheme="minorEastAsia" w:hint="cs"/>
+          <w:i/>
+          <w:sz w:val="28"/>
+          <w:szCs w:val="28"/>
+          <w:rtl/>
+        </w:rPr>
+        <w:t>ש</w:t>
+      </w:r>
+      <w:r>
+        <w:rPr>
+          <w:rFonts w:eastAsiaTheme="minorEastAsia" w:hint="cs"/>
+          <w:i/>
+          <w:sz w:val="28"/>
+          <w:szCs w:val="28"/>
+          <w:rtl/>
+        </w:rPr>
+        <w:t>אם נאמן על פני קורפוס גדול יותר</w:t>
+      </w:r>
+      <w:r>
+        <w:rPr>
+          <w:rFonts w:eastAsiaTheme="minorEastAsia" w:hint="cs"/>
+          <w:i/>
+          <w:sz w:val="28"/>
+          <w:szCs w:val="28"/>
+          <w:rtl/>
+        </w:rPr>
+        <w:t xml:space="preserve"> אז</w:t>
+      </w:r>
+      <w:r>
+        <w:rPr>
+          <w:rFonts w:eastAsiaTheme="minorEastAsia" w:hint="cs"/>
+          <w:i/>
+          <w:sz w:val="28"/>
+          <w:szCs w:val="28"/>
+          <w:rtl/>
+        </w:rPr>
+        <w:t xml:space="preserve"> הדיוק ישתפר, אך נזדקק ליותר ויותר (באופן אקספוננציאלי) טקסט מתוייג על מנת לשפר את איכות המתייג.</w:t>
+      </w:r>
       <w:bookmarkStart w:id="0" w:name="_GoBack"/>
       <w:bookmarkEnd w:id="0"/>
-      <w:r>
-        <w:rPr>
-          <w:rFonts w:eastAsiaTheme="minorEastAsia" w:hint="cs"/>
-          <w:i/>
-          <w:sz w:val="28"/>
-          <w:szCs w:val="28"/>
-          <w:rtl/>
-        </w:rPr>
-        <w:t>. זאת אומרת לדעתנו הסיכוי לתייג נכון את כל המשפט היה עולה אם המילה "נעלה" הייתה מופיעה בקורפוס האימון עם כל חלקי הדיבר איתם המילה נראתה במשפט הנ"ל.</w:t>
-      </w:r>
-    </w:p>
-    <w:p>
-      <w:pPr>
-        <w:pStyle w:val="ListParagraph"/>
-        <w:rPr>
-          <w:rFonts w:eastAsiaTheme="minorEastAsia" w:hint="cs"/>
-          <w:i/>
-          <w:sz w:val="28"/>
-          <w:szCs w:val="28"/>
-          <w:rtl/>
-        </w:rPr>
-      </w:pPr>
     </w:p>
     <w:sectPr>
       <w:pgSz w:w="11906" w:h="16838"/>

</xml_diff>

<commit_message>
Updated doc with answer to Q6
</commit_message>
<xml_diff>
--- a/doc/ממן11.docx
+++ b/doc/ממן11.docx
@@ -9360,7 +9360,7 @@
       <w:pPr>
         <w:pStyle w:val="ListParagraph"/>
         <w:rPr>
-          <w:rFonts w:eastAsiaTheme="minorEastAsia" w:hint="cs"/>
+          <w:rFonts w:eastAsiaTheme="minorEastAsia"/>
           <w:sz w:val="28"/>
           <w:szCs w:val="28"/>
           <w:rtl/>
@@ -9498,6 +9498,837 @@
           <w:rtl/>
         </w:rPr>
         <w:t>.</w:t>
+      </w:r>
+    </w:p>
+    <w:p>
+      <w:pPr>
+        <w:pStyle w:val="ListParagraph"/>
+        <w:rPr>
+          <w:rFonts w:eastAsiaTheme="minorEastAsia"/>
+          <w:sz w:val="28"/>
+          <w:szCs w:val="28"/>
+          <w:rtl/>
+        </w:rPr>
+      </w:pPr>
+    </w:p>
+    <w:p>
+      <w:pPr>
+        <w:pStyle w:val="ListParagraph"/>
+        <w:rPr>
+          <w:rFonts w:eastAsiaTheme="minorEastAsia"/>
+          <w:sz w:val="28"/>
+          <w:szCs w:val="28"/>
+          <w:rtl/>
+        </w:rPr>
+      </w:pPr>
+      <w:r>
+        <w:rPr>
+          <w:rFonts w:eastAsiaTheme="minorEastAsia" w:hint="cs"/>
+          <w:sz w:val="28"/>
+          <w:szCs w:val="28"/>
+          <w:rtl/>
+        </w:rPr>
+        <w:lastRenderedPageBreak/>
+        <w:t xml:space="preserve">עבור מודל 2 אנו בונים את המילון </w:t>
+      </w:r>
+      <w:r>
+        <w:rPr>
+          <w:rFonts w:eastAsiaTheme="minorEastAsia"/>
+          <w:sz w:val="28"/>
+          <w:szCs w:val="28"/>
+        </w:rPr>
+        <w:t>emissionProbabilityDict</w:t>
+      </w:r>
+      <w:r>
+        <w:rPr>
+          <w:rFonts w:eastAsiaTheme="minorEastAsia" w:hint="cs"/>
+          <w:sz w:val="28"/>
+          <w:szCs w:val="28"/>
+          <w:rtl/>
+        </w:rPr>
+        <w:t xml:space="preserve"> מתוך קובץ ה-</w:t>
+      </w:r>
+      <w:r>
+        <w:rPr>
+          <w:rFonts w:eastAsiaTheme="minorEastAsia"/>
+          <w:sz w:val="28"/>
+          <w:szCs w:val="28"/>
+        </w:rPr>
+        <w:t>lex</w:t>
+      </w:r>
+      <w:r>
+        <w:rPr>
+          <w:rFonts w:eastAsiaTheme="minorEastAsia" w:hint="cs"/>
+          <w:sz w:val="28"/>
+          <w:szCs w:val="28"/>
+          <w:rtl/>
+        </w:rPr>
+        <w:t xml:space="preserve">, ואת המילון </w:t>
+      </w:r>
+      <w:r>
+        <w:rPr>
+          <w:rFonts w:eastAsiaTheme="minorEastAsia"/>
+          <w:sz w:val="28"/>
+          <w:szCs w:val="28"/>
+        </w:rPr>
+        <w:t>transitionProbabilityDict</w:t>
+      </w:r>
+      <w:r>
+        <w:rPr>
+          <w:rFonts w:eastAsiaTheme="minorEastAsia" w:hint="cs"/>
+          <w:sz w:val="28"/>
+          <w:szCs w:val="28"/>
+          <w:rtl/>
+        </w:rPr>
+        <w:t xml:space="preserve"> מתוך קובץ ה-</w:t>
+      </w:r>
+      <w:r>
+        <w:rPr>
+          <w:rFonts w:eastAsiaTheme="minorEastAsia"/>
+          <w:sz w:val="28"/>
+          <w:szCs w:val="28"/>
+        </w:rPr>
+        <w:t>gram</w:t>
+      </w:r>
+      <w:r>
+        <w:rPr>
+          <w:rFonts w:eastAsiaTheme="minorEastAsia" w:hint="cs"/>
+          <w:sz w:val="28"/>
+          <w:szCs w:val="28"/>
+          <w:rtl/>
+        </w:rPr>
+        <w:t>.</w:t>
+      </w:r>
+      <w:r>
+        <w:rPr>
+          <w:rFonts w:eastAsiaTheme="minorEastAsia" w:hint="cs"/>
+          <w:sz w:val="28"/>
+          <w:szCs w:val="28"/>
+          <w:rtl/>
+        </w:rPr>
+        <w:t xml:space="preserve"> לאחר מכן אנו עוברים על קובץ ה-</w:t>
+      </w:r>
+      <w:r>
+        <w:rPr>
+          <w:rFonts w:eastAsiaTheme="minorEastAsia"/>
+          <w:sz w:val="28"/>
+          <w:szCs w:val="28"/>
+        </w:rPr>
+        <w:t>test</w:t>
+      </w:r>
+      <w:r>
+        <w:rPr>
+          <w:rFonts w:eastAsiaTheme="minorEastAsia" w:hint="cs"/>
+          <w:sz w:val="28"/>
+          <w:szCs w:val="28"/>
+          <w:rtl/>
+        </w:rPr>
+        <w:t xml:space="preserve"> שורה-שורה, וכל פעם שנגמר משפט אנו קוראים לאלגוריתם ויטרבי על המשפט הנתון. האלגוריתם ממומש בפונקציה </w:t>
+      </w:r>
+      <w:r>
+        <w:rPr>
+          <w:rFonts w:eastAsiaTheme="minorEastAsia"/>
+          <w:sz w:val="28"/>
+          <w:szCs w:val="28"/>
+        </w:rPr>
+        <w:t>utils.viterbi</w:t>
+      </w:r>
+      <w:r>
+        <w:rPr>
+          <w:rFonts w:eastAsiaTheme="minorEastAsia" w:hint="cs"/>
+          <w:sz w:val="28"/>
+          <w:szCs w:val="28"/>
+          <w:rtl/>
+        </w:rPr>
+        <w:t xml:space="preserve"> אשר מקבלת את המשפט הנתון, קבוצת המצבים האפשרים (התגים) ושני המילונים שיצרנו ומפעילה את אלגוריתם ויטרבי כפי שנלמד בכיתה. עבור כל מילה או מעבר שלא נמצאו במילון המתאים, האלגוריתם מחפש את המילה </w:t>
+      </w:r>
+      <w:r>
+        <w:rPr>
+          <w:rFonts w:eastAsiaTheme="minorEastAsia" w:hint="cs"/>
+          <w:sz w:val="28"/>
+          <w:szCs w:val="28"/>
+        </w:rPr>
+        <w:t>UNK</w:t>
+      </w:r>
+      <w:r>
+        <w:rPr>
+          <w:rFonts w:eastAsiaTheme="minorEastAsia" w:hint="cs"/>
+          <w:sz w:val="28"/>
+          <w:szCs w:val="28"/>
+          <w:rtl/>
+        </w:rPr>
+        <w:t xml:space="preserve"> או המעבר מ-</w:t>
+      </w:r>
+      <w:r>
+        <w:rPr>
+          <w:rFonts w:eastAsiaTheme="minorEastAsia" w:hint="cs"/>
+          <w:sz w:val="28"/>
+          <w:szCs w:val="28"/>
+        </w:rPr>
+        <w:t>UNK</w:t>
+      </w:r>
+      <w:r>
+        <w:rPr>
+          <w:rFonts w:eastAsiaTheme="minorEastAsia" w:hint="cs"/>
+          <w:sz w:val="28"/>
+          <w:szCs w:val="28"/>
+          <w:rtl/>
+        </w:rPr>
+        <w:t xml:space="preserve"> לתג במילון המתאים, אם גם הם לא נמצאו, סביר להניח כי לא הפעלנו החלקה ובמקרה זה ההסתברות שתוחזר תהיה אפס.</w:t>
+      </w:r>
+    </w:p>
+    <w:p>
+      <w:pPr>
+        <w:pStyle w:val="ListParagraph"/>
+        <w:rPr>
+          <w:rFonts w:eastAsiaTheme="minorEastAsia"/>
+          <w:sz w:val="28"/>
+          <w:szCs w:val="28"/>
+          <w:rtl/>
+        </w:rPr>
+      </w:pPr>
+      <w:r>
+        <w:rPr>
+          <w:rFonts w:eastAsiaTheme="minorEastAsia" w:hint="cs"/>
+          <w:sz w:val="28"/>
+          <w:szCs w:val="28"/>
+          <w:rtl/>
+        </w:rPr>
+        <w:t xml:space="preserve">במהלך ביצוע האלגוריתם אם לאחר שסיימנו לסרוק את המשפט הנתון קיבלנו כי כל ההסתברויות במצב האחרון הן 0 (או </w:t>
+      </w:r>
+      <m:oMath>
+        <m:r>
+          <w:rPr>
+            <w:rFonts w:ascii="Cambria Math" w:eastAsiaTheme="minorEastAsia" w:hAnsi="Cambria Math"/>
+            <w:sz w:val="28"/>
+            <w:szCs w:val="28"/>
+          </w:rPr>
+          <m:t>-∞</m:t>
+        </m:r>
+      </m:oMath>
+      <w:r>
+        <w:rPr>
+          <w:rFonts w:eastAsiaTheme="minorEastAsia" w:hint="cs"/>
+          <w:sz w:val="28"/>
+          <w:szCs w:val="28"/>
+          <w:rtl/>
+        </w:rPr>
+        <w:t xml:space="preserve"> עבור הסתברות לוגריתמית)</w:t>
+      </w:r>
+      <w:r>
+        <w:rPr>
+          <w:rFonts w:eastAsiaTheme="minorEastAsia" w:hint="cs"/>
+          <w:sz w:val="28"/>
+          <w:szCs w:val="28"/>
+          <w:rtl/>
+        </w:rPr>
+        <w:t>, אז נתייג ב-</w:t>
+      </w:r>
+      <w:r>
+        <w:rPr>
+          <w:rFonts w:eastAsiaTheme="minorEastAsia"/>
+          <w:sz w:val="28"/>
+          <w:szCs w:val="28"/>
+        </w:rPr>
+        <w:t>N</w:t>
+      </w:r>
+      <w:r>
+        <w:rPr>
+          <w:rFonts w:eastAsiaTheme="minorEastAsia" w:hint="cs"/>
+          <w:sz w:val="28"/>
+          <w:szCs w:val="28"/>
+        </w:rPr>
+        <w:t>NP</w:t>
+      </w:r>
+      <w:r>
+        <w:rPr>
+          <w:rFonts w:eastAsiaTheme="minorEastAsia" w:hint="cs"/>
+          <w:sz w:val="28"/>
+          <w:szCs w:val="28"/>
+          <w:rtl/>
+        </w:rPr>
+        <w:t xml:space="preserve"> את כל המילים </w:t>
+      </w:r>
+      <w:r>
+        <w:rPr>
+          <w:rFonts w:eastAsiaTheme="minorEastAsia" w:hint="cs"/>
+          <w:sz w:val="28"/>
+          <w:szCs w:val="28"/>
+          <w:rtl/>
+        </w:rPr>
+        <w:t>עד למילה הכי מאוחרת במשפט עבורה יש הסתברות שאינה אפס, ומכאן נמשיך את ה-</w:t>
+      </w:r>
+      <w:r>
+        <w:rPr>
+          <w:rFonts w:eastAsiaTheme="minorEastAsia"/>
+          <w:sz w:val="28"/>
+          <w:szCs w:val="28"/>
+        </w:rPr>
+        <w:t>backtracking</w:t>
+      </w:r>
+      <w:r>
+        <w:rPr>
+          <w:rFonts w:eastAsiaTheme="minorEastAsia" w:hint="cs"/>
+          <w:sz w:val="28"/>
+          <w:szCs w:val="28"/>
+          <w:rtl/>
+        </w:rPr>
+        <w:t xml:space="preserve"> </w:t>
+      </w:r>
+      <w:r>
+        <w:rPr>
+          <w:rFonts w:eastAsiaTheme="minorEastAsia" w:hint="cs"/>
+          <w:sz w:val="28"/>
+          <w:szCs w:val="28"/>
+          <w:rtl/>
+        </w:rPr>
+        <w:t xml:space="preserve">של האלגוריתם </w:t>
+      </w:r>
+      <w:r>
+        <w:rPr>
+          <w:rFonts w:eastAsiaTheme="minorEastAsia" w:hint="cs"/>
+          <w:sz w:val="28"/>
+          <w:szCs w:val="28"/>
+          <w:rtl/>
+        </w:rPr>
+        <w:t xml:space="preserve">כרגיל, כך נמנע </w:t>
+      </w:r>
+      <w:r>
+        <w:rPr>
+          <w:rFonts w:eastAsiaTheme="minorEastAsia" w:hint="cs"/>
+          <w:sz w:val="28"/>
+          <w:szCs w:val="28"/>
+          <w:rtl/>
+        </w:rPr>
+        <w:t>מלתייג משפט שלם ב-</w:t>
+      </w:r>
+      <w:r>
+        <w:rPr>
+          <w:rFonts w:eastAsiaTheme="minorEastAsia" w:hint="cs"/>
+          <w:sz w:val="28"/>
+          <w:szCs w:val="28"/>
+        </w:rPr>
+        <w:t>NNP</w:t>
+      </w:r>
+      <w:r>
+        <w:rPr>
+          <w:rFonts w:eastAsiaTheme="minorEastAsia" w:hint="cs"/>
+          <w:sz w:val="28"/>
+          <w:szCs w:val="28"/>
+          <w:rtl/>
+        </w:rPr>
+        <w:t xml:space="preserve"> כאשר יש בו מעבר אחד שאינו ידוע ונקבל לפחות דיוק חלקי.</w:t>
+      </w:r>
+    </w:p>
+    <w:p>
+      <w:pPr>
+        <w:pStyle w:val="ListParagraph"/>
+        <w:rPr>
+          <w:rFonts w:eastAsiaTheme="minorEastAsia"/>
+          <w:sz w:val="28"/>
+          <w:szCs w:val="28"/>
+          <w:rtl/>
+        </w:rPr>
+      </w:pPr>
+    </w:p>
+    <w:p>
+      <w:pPr>
+        <w:pStyle w:val="ListParagraph"/>
+        <w:rPr>
+          <w:rFonts w:eastAsiaTheme="minorEastAsia"/>
+          <w:sz w:val="28"/>
+          <w:szCs w:val="28"/>
+          <w:rtl/>
+        </w:rPr>
+      </w:pPr>
+      <w:r>
+        <w:rPr>
+          <w:rFonts w:eastAsiaTheme="minorEastAsia" w:hint="cs"/>
+          <w:sz w:val="28"/>
+          <w:szCs w:val="28"/>
+          <w:rtl/>
+        </w:rPr>
+        <w:t>רכיב ה-</w:t>
+      </w:r>
+      <w:r>
+        <w:rPr>
+          <w:rFonts w:eastAsiaTheme="minorEastAsia"/>
+          <w:sz w:val="28"/>
+          <w:szCs w:val="28"/>
+        </w:rPr>
+        <w:t>evaluation</w:t>
+      </w:r>
+      <w:r>
+        <w:rPr>
+          <w:rFonts w:eastAsiaTheme="minorEastAsia" w:hint="cs"/>
+          <w:sz w:val="28"/>
+          <w:szCs w:val="28"/>
+          <w:rtl/>
+        </w:rPr>
+        <w:t xml:space="preserve"> (</w:t>
+      </w:r>
+      <w:r>
+        <w:rPr>
+          <w:rFonts w:eastAsiaTheme="minorEastAsia"/>
+          <w:sz w:val="28"/>
+          <w:szCs w:val="28"/>
+        </w:rPr>
+        <w:t>evaluate.py</w:t>
+      </w:r>
+      <w:r>
+        <w:rPr>
+          <w:rFonts w:eastAsiaTheme="minorEastAsia" w:hint="cs"/>
+          <w:sz w:val="28"/>
+          <w:szCs w:val="28"/>
+          <w:rtl/>
+        </w:rPr>
+        <w:t>) סורק את קבצי ה-</w:t>
+      </w:r>
+      <w:r>
+        <w:rPr>
+          <w:rFonts w:eastAsiaTheme="minorEastAsia"/>
+          <w:sz w:val="28"/>
+          <w:szCs w:val="28"/>
+        </w:rPr>
+        <w:t>test</w:t>
+      </w:r>
+      <w:r>
+        <w:rPr>
+          <w:rFonts w:eastAsiaTheme="minorEastAsia" w:hint="cs"/>
+          <w:sz w:val="28"/>
+          <w:szCs w:val="28"/>
+          <w:rtl/>
+        </w:rPr>
+        <w:t xml:space="preserve"> המתוייג וה-</w:t>
+      </w:r>
+      <w:r>
+        <w:rPr>
+          <w:rFonts w:eastAsiaTheme="minorEastAsia"/>
+          <w:sz w:val="28"/>
+          <w:szCs w:val="28"/>
+        </w:rPr>
+        <w:t>gold</w:t>
+      </w:r>
+      <w:r>
+        <w:rPr>
+          <w:rFonts w:eastAsiaTheme="minorEastAsia" w:hint="cs"/>
+          <w:sz w:val="28"/>
+          <w:szCs w:val="28"/>
+          <w:rtl/>
+        </w:rPr>
+        <w:t xml:space="preserve"> ולכל סגמנט בודק את נכונות התיוג שלו מול קובץ הגולד. </w:t>
+      </w:r>
+      <w:r>
+        <w:rPr>
+          <w:rFonts w:eastAsiaTheme="minorEastAsia" w:hint="cs"/>
+          <w:sz w:val="28"/>
+          <w:szCs w:val="28"/>
+          <w:rtl/>
+        </w:rPr>
+        <w:t>בסופו של דבר מתקבל כפלט הדיוק של כל משפט והדיוק הכללי (</w:t>
+      </w:r>
+      <w:r>
+        <w:rPr>
+          <w:rFonts w:eastAsiaTheme="minorEastAsia"/>
+          <w:sz w:val="28"/>
+          <w:szCs w:val="28"/>
+        </w:rPr>
+        <w:t>macro-avg</w:t>
+      </w:r>
+      <w:r>
+        <w:rPr>
+          <w:rFonts w:eastAsiaTheme="minorEastAsia" w:hint="cs"/>
+          <w:sz w:val="28"/>
+          <w:szCs w:val="28"/>
+          <w:rtl/>
+        </w:rPr>
+        <w:t>) כדרוש בהגדרות.</w:t>
+      </w:r>
+    </w:p>
+    <w:p>
+      <w:pPr>
+        <w:pStyle w:val="ListParagraph"/>
+        <w:rPr>
+          <w:rFonts w:eastAsiaTheme="minorEastAsia"/>
+          <w:sz w:val="28"/>
+          <w:szCs w:val="28"/>
+          <w:rtl/>
+        </w:rPr>
+      </w:pPr>
+    </w:p>
+    <w:p>
+      <w:pPr>
+        <w:pStyle w:val="ListParagraph"/>
+        <w:rPr>
+          <w:rFonts w:eastAsiaTheme="minorEastAsia"/>
+          <w:sz w:val="28"/>
+          <w:szCs w:val="28"/>
+          <w:rtl/>
+        </w:rPr>
+      </w:pPr>
+    </w:p>
+    <w:p>
+      <w:pPr>
+        <w:pStyle w:val="ListParagraph"/>
+        <w:rPr>
+          <w:rFonts w:eastAsiaTheme="minorEastAsia" w:hint="cs"/>
+          <w:sz w:val="28"/>
+          <w:szCs w:val="28"/>
+          <w:rtl/>
+        </w:rPr>
+      </w:pPr>
+      <w:r>
+        <w:rPr>
+          <w:rFonts w:eastAsiaTheme="minorEastAsia" w:hint="cs"/>
+          <w:sz w:val="28"/>
+          <w:szCs w:val="28"/>
+          <w:rtl/>
+        </w:rPr>
+        <w:t>הקושי העיקרי במשימת התיוג הוא שדרוש קורפוס גדול מאוד על מנת לדייק כמה שיותר בתהליך התיוג. כיוון שעברית היא שפה עשירה במובן המורפולוגי (זאת אומרת, קיימות הרבה דרכים לגזור מילים בהתאם להקשרן), יש לצפות לנפח מסויים של עמימות מורפולוגית בקורפוסים.</w:t>
+      </w:r>
+    </w:p>
+    <w:p>
+      <w:pPr>
+        <w:pStyle w:val="ListParagraph"/>
+        <w:rPr>
+          <w:rFonts w:eastAsiaTheme="minorEastAsia"/>
+          <w:sz w:val="28"/>
+          <w:szCs w:val="28"/>
+          <w:rtl/>
+        </w:rPr>
+      </w:pPr>
+      <w:r>
+        <w:rPr>
+          <w:rFonts w:eastAsiaTheme="minorEastAsia" w:hint="cs"/>
+          <w:sz w:val="28"/>
+          <w:szCs w:val="28"/>
+          <w:rtl/>
+        </w:rPr>
+        <w:t>כמו כן, כיוון שסדר המילים בעברית אינו מאוד קשיח אז הגיוני להניח שנתקשה לתייג נכונה אם נסתמך באופן משמעותי על הסתברויות מעברים מתג לתג.</w:t>
+      </w:r>
+      <w:r>
+        <w:rPr>
+          <w:rFonts w:eastAsiaTheme="minorEastAsia" w:hint="cs"/>
+          <w:sz w:val="28"/>
+          <w:szCs w:val="28"/>
+          <w:rtl/>
+        </w:rPr>
+        <w:t xml:space="preserve"> </w:t>
+      </w:r>
+    </w:p>
+    <w:p>
+      <w:pPr>
+        <w:pStyle w:val="ListParagraph"/>
+        <w:rPr>
+          <w:rFonts w:eastAsiaTheme="minorEastAsia"/>
+          <w:sz w:val="28"/>
+          <w:szCs w:val="28"/>
+          <w:rtl/>
+        </w:rPr>
+      </w:pPr>
+      <w:r>
+        <w:rPr>
+          <w:rFonts w:eastAsiaTheme="minorEastAsia" w:hint="cs"/>
+          <w:sz w:val="28"/>
+          <w:szCs w:val="28"/>
+          <w:rtl/>
+        </w:rPr>
+        <w:t xml:space="preserve">על מנת לשפר את איכות המתייג, כדאי לנסות ליישם מתייג עם סדר הגבוה יותר מכפי שיושם בתרגיל, לדוגמא מתייג מסדר שני. סביר להניח כי מהסתכלות של שתי מילים אחורה ולא אחת נוכל ללמוד הרבה יותר על ההקשר של המילה ולהסיק מסקנות יותר נכונות. </w:t>
+      </w:r>
+    </w:p>
+    <w:p>
+      <w:pPr>
+        <w:pStyle w:val="ListParagraph"/>
+        <w:rPr>
+          <w:rFonts w:eastAsiaTheme="minorEastAsia"/>
+          <w:sz w:val="28"/>
+          <w:szCs w:val="28"/>
+          <w:rtl/>
+        </w:rPr>
+      </w:pPr>
+      <w:r>
+        <w:rPr>
+          <w:rFonts w:eastAsiaTheme="minorEastAsia" w:hint="cs"/>
+          <w:sz w:val="28"/>
+          <w:szCs w:val="28"/>
+          <w:rtl/>
+        </w:rPr>
+        <w:t xml:space="preserve">מסיבות אלו (פוטנציאל רב לעמימות והצורך בניתוח מסדר גבוה יותר) </w:t>
+      </w:r>
+      <w:r>
+        <w:rPr>
+          <w:rFonts w:eastAsiaTheme="minorEastAsia" w:hint="cs"/>
+          <w:sz w:val="28"/>
+          <w:szCs w:val="28"/>
+          <w:rtl/>
+        </w:rPr>
+        <w:t>נרצה קורפוסים גדולים ועשירים מבחינת אוצר מילים</w:t>
+      </w:r>
+      <w:r>
+        <w:rPr>
+          <w:rFonts w:eastAsiaTheme="minorEastAsia" w:hint="cs"/>
+          <w:sz w:val="28"/>
+          <w:szCs w:val="28"/>
+          <w:rtl/>
+        </w:rPr>
+        <w:t xml:space="preserve"> ותחביר</w:t>
+      </w:r>
+      <w:r>
+        <w:rPr>
+          <w:rFonts w:eastAsiaTheme="minorEastAsia" w:hint="cs"/>
+          <w:sz w:val="28"/>
+          <w:szCs w:val="28"/>
+          <w:rtl/>
+        </w:rPr>
+        <w:t>. נרצה</w:t>
+      </w:r>
+      <w:r>
+        <w:rPr>
+          <w:rFonts w:eastAsiaTheme="minorEastAsia" w:hint="cs"/>
+          <w:sz w:val="28"/>
+          <w:szCs w:val="28"/>
+          <w:rtl/>
+        </w:rPr>
+        <w:t xml:space="preserve"> </w:t>
+      </w:r>
+      <w:r>
+        <w:rPr>
+          <w:rFonts w:eastAsiaTheme="minorEastAsia" w:hint="cs"/>
+          <w:sz w:val="28"/>
+          <w:szCs w:val="28"/>
+          <w:rtl/>
+        </w:rPr>
+        <w:t>שמילים בעלות עמימות מורפולוגית יופיעו על כל משמעותן כך שנוכל</w:t>
+      </w:r>
+      <w:r>
+        <w:rPr>
+          <w:rFonts w:eastAsiaTheme="minorEastAsia" w:hint="cs"/>
+          <w:sz w:val="28"/>
+          <w:szCs w:val="28"/>
+          <w:rtl/>
+        </w:rPr>
+        <w:t xml:space="preserve"> </w:t>
+      </w:r>
+      <w:r>
+        <w:rPr>
+          <w:rFonts w:eastAsiaTheme="minorEastAsia" w:hint="cs"/>
+          <w:sz w:val="28"/>
+          <w:szCs w:val="28"/>
+          <w:rtl/>
+        </w:rPr>
+        <w:lastRenderedPageBreak/>
+        <w:t xml:space="preserve">ללמוד משמעויות אלו על פי ההקשר, וגם שיהיו בקורפוס כמה שיותר סדרות שונות של </w:t>
+      </w:r>
+      <m:oMath>
+        <m:r>
+          <w:rPr>
+            <w:rFonts w:ascii="Cambria Math" w:eastAsiaTheme="minorEastAsia" w:hAnsi="Cambria Math"/>
+            <w:sz w:val="28"/>
+            <w:szCs w:val="28"/>
+          </w:rPr>
+          <m:t>k</m:t>
+        </m:r>
+      </m:oMath>
+      <w:r>
+        <w:rPr>
+          <w:rFonts w:eastAsiaTheme="minorEastAsia" w:hint="cs"/>
+          <w:sz w:val="28"/>
+          <w:szCs w:val="28"/>
+          <w:rtl/>
+        </w:rPr>
+        <w:t xml:space="preserve"> (לדוגמא 3 עבור מתייג מסדר שני) מילים כך שנלמד מהן הקשרים בצורה נכונה.</w:t>
+      </w:r>
+    </w:p>
+    <w:p>
+      <w:pPr>
+        <w:pStyle w:val="ListParagraph"/>
+        <w:rPr>
+          <w:rFonts w:eastAsiaTheme="minorEastAsia"/>
+          <w:sz w:val="28"/>
+          <w:szCs w:val="28"/>
+          <w:rtl/>
+        </w:rPr>
+      </w:pPr>
+      <w:r>
+        <w:rPr>
+          <w:rFonts w:eastAsiaTheme="minorEastAsia" w:hint="cs"/>
+          <w:sz w:val="28"/>
+          <w:szCs w:val="28"/>
+          <w:rtl/>
+        </w:rPr>
+        <w:t>יתכן כי להגדיל את הסדר של המודל (מספר התגים שזוכרים אחורה) יכול להגדיל משמעותית את דיוק התיוג אך יש להזהר מ-</w:t>
+      </w:r>
+      <w:r>
+        <w:rPr>
+          <w:rFonts w:eastAsiaTheme="minorEastAsia"/>
+          <w:sz w:val="28"/>
+          <w:szCs w:val="28"/>
+        </w:rPr>
+        <w:t>overfitting</w:t>
+      </w:r>
+      <w:r>
+        <w:rPr>
+          <w:rFonts w:eastAsiaTheme="minorEastAsia" w:hint="cs"/>
+          <w:sz w:val="28"/>
+          <w:szCs w:val="28"/>
+          <w:rtl/>
+        </w:rPr>
+        <w:t xml:space="preserve"> שכן מקורפוס נתון נלמד רק את סדרות התיוגים שיש בו.</w:t>
+      </w:r>
+    </w:p>
+    <w:p>
+      <w:pPr>
+        <w:pStyle w:val="ListParagraph"/>
+        <w:rPr>
+          <w:rFonts w:eastAsiaTheme="minorEastAsia"/>
+          <w:sz w:val="28"/>
+          <w:szCs w:val="28"/>
+          <w:rtl/>
+        </w:rPr>
+      </w:pPr>
+      <w:r>
+        <w:rPr>
+          <w:rFonts w:eastAsiaTheme="minorEastAsia" w:hint="cs"/>
+          <w:sz w:val="28"/>
+          <w:szCs w:val="28"/>
+          <w:rtl/>
+        </w:rPr>
+        <w:t>דבר נוסף שניתן לעשות על מנת לשפר את הדיוק הוא לשפר את איכות ההחלקה. בפרוייקט זה מימשנו החלקה נאיבית ביותר אשר הביאה לשיפור ניכר בתוצאה, אך וודאי ניתן לשפר את התוצאה עוד עם החלקה מתוחכמת יותר.</w:t>
+      </w:r>
+    </w:p>
+    <w:p>
+      <w:pPr>
+        <w:pStyle w:val="ListParagraph"/>
+        <w:rPr>
+          <w:rFonts w:eastAsiaTheme="minorEastAsia"/>
+          <w:sz w:val="28"/>
+          <w:szCs w:val="28"/>
+          <w:rtl/>
+        </w:rPr>
+      </w:pPr>
+      <w:r>
+        <w:rPr>
+          <w:rFonts w:eastAsiaTheme="minorEastAsia" w:hint="cs"/>
+          <w:sz w:val="28"/>
+          <w:szCs w:val="28"/>
+          <w:rtl/>
+        </w:rPr>
+        <w:t>לסיכום, על מנת לשפר את איכות התיוג כדאי לעשות את הדברים הבאים:</w:t>
+      </w:r>
+    </w:p>
+    <w:p>
+      <w:pPr>
+        <w:pStyle w:val="ListParagraph"/>
+        <w:numPr>
+          <w:ilvl w:val="0"/>
+          <w:numId w:val="23"/>
+        </w:numPr>
+        <w:rPr>
+          <w:rFonts w:eastAsiaTheme="minorEastAsia"/>
+          <w:sz w:val="28"/>
+          <w:szCs w:val="28"/>
+        </w:rPr>
+      </w:pPr>
+      <w:r>
+        <w:rPr>
+          <w:rFonts w:eastAsiaTheme="minorEastAsia" w:hint="cs"/>
+          <w:sz w:val="28"/>
+          <w:szCs w:val="28"/>
+          <w:rtl/>
+        </w:rPr>
+        <w:t>לספק קורפוסים מתוייגים גדולים לאימון, עדיף ממקורות שונים עם הקשרים, אוצר מילים ורמ</w:t>
+      </w:r>
+      <w:r>
+        <w:rPr>
+          <w:rFonts w:eastAsiaTheme="minorEastAsia" w:hint="cs"/>
+          <w:sz w:val="28"/>
+          <w:szCs w:val="28"/>
+          <w:rtl/>
+        </w:rPr>
+        <w:t>ו</w:t>
+      </w:r>
+      <w:r>
+        <w:rPr>
+          <w:rFonts w:eastAsiaTheme="minorEastAsia" w:hint="cs"/>
+          <w:sz w:val="28"/>
+          <w:szCs w:val="28"/>
+          <w:rtl/>
+        </w:rPr>
+        <w:t>ת שפה (לדוגמא שפה גבוהה, שפה עיתונאית, שפה יומיומית)</w:t>
+      </w:r>
+      <w:r>
+        <w:rPr>
+          <w:rFonts w:eastAsiaTheme="minorEastAsia" w:hint="cs"/>
+          <w:sz w:val="28"/>
+          <w:szCs w:val="28"/>
+          <w:rtl/>
+        </w:rPr>
+        <w:t xml:space="preserve"> שוני</w:t>
+      </w:r>
+      <w:r>
+        <w:rPr>
+          <w:rFonts w:eastAsiaTheme="minorEastAsia" w:hint="cs"/>
+          <w:sz w:val="28"/>
+          <w:szCs w:val="28"/>
+          <w:rtl/>
+        </w:rPr>
+        <w:t>ם</w:t>
+      </w:r>
+      <w:r>
+        <w:rPr>
+          <w:rFonts w:eastAsiaTheme="minorEastAsia" w:hint="cs"/>
+          <w:sz w:val="28"/>
+          <w:szCs w:val="28"/>
+          <w:rtl/>
+        </w:rPr>
+        <w:t>.</w:t>
+      </w:r>
+    </w:p>
+    <w:p>
+      <w:pPr>
+        <w:pStyle w:val="ListParagraph"/>
+        <w:numPr>
+          <w:ilvl w:val="0"/>
+          <w:numId w:val="23"/>
+        </w:numPr>
+        <w:rPr>
+          <w:rFonts w:eastAsiaTheme="minorEastAsia"/>
+          <w:sz w:val="28"/>
+          <w:szCs w:val="28"/>
+        </w:rPr>
+      </w:pPr>
+      <w:r>
+        <w:rPr>
+          <w:rFonts w:eastAsiaTheme="minorEastAsia" w:hint="cs"/>
+          <w:sz w:val="28"/>
+          <w:szCs w:val="28"/>
+          <w:rtl/>
+        </w:rPr>
+        <w:t>לנסות לשנות את המודל לסדר שני או שלישי.</w:t>
+      </w:r>
+    </w:p>
+    <w:p>
+      <w:pPr>
+        <w:pStyle w:val="ListParagraph"/>
+        <w:numPr>
+          <w:ilvl w:val="0"/>
+          <w:numId w:val="23"/>
+        </w:numPr>
+        <w:rPr>
+          <w:rFonts w:eastAsiaTheme="minorEastAsia" w:hint="cs"/>
+          <w:sz w:val="28"/>
+          <w:szCs w:val="28"/>
+          <w:rtl/>
+        </w:rPr>
+      </w:pPr>
+      <w:r>
+        <w:rPr>
+          <w:rFonts w:eastAsiaTheme="minorEastAsia" w:hint="cs"/>
+          <w:sz w:val="28"/>
+          <w:szCs w:val="28"/>
+          <w:rtl/>
+        </w:rPr>
+        <w:t>לשפר את ההחלקה.</w:t>
       </w:r>
       <w:bookmarkStart w:id="0" w:name="_GoBack"/>
       <w:bookmarkEnd w:id="0"/>

</xml_diff>

<commit_message>
Added all results and exps files
</commit_message>
<xml_diff>
--- a/doc/ממן11.docx
+++ b/doc/ממן11.docx
@@ -901,8 +901,6 @@
         </w:rPr>
         <w:t>כמות</w:t>
       </w:r>
-      <w:bookmarkStart w:id="0" w:name="_GoBack"/>
-      <w:bookmarkEnd w:id="0"/>
       <w:r>
         <w:rPr>
           <w:rFonts w:eastAsiaTheme="minorEastAsia" w:hint="cs"/>
@@ -7140,7 +7138,95 @@
           <w:szCs w:val="28"/>
           <w:rtl/>
         </w:rPr>
-        <w:t xml:space="preserve"> עבור חלק הדיבר הרלוונטי באלגוריתם ויטרבי. החלקה זו נותנת את ה-</w:t>
+        <w:t xml:space="preserve"> עבור חלק הדיבר הרלוונטי באלגוריתם ויטרבי.</w:t>
+      </w:r>
+      <w:r>
+        <w:rPr>
+          <w:rFonts w:eastAsiaTheme="minorEastAsia" w:hint="cs"/>
+          <w:sz w:val="28"/>
+          <w:szCs w:val="28"/>
+          <w:rtl/>
+        </w:rPr>
+        <w:t xml:space="preserve"> הסתברות זו מחולקת לאחר מכן בגורם החלקה (במקרה שלנו 500</w:t>
+      </w:r>
+      <w:r>
+        <w:rPr>
+          <w:rFonts w:eastAsiaTheme="minorEastAsia" w:hint="cs"/>
+          <w:sz w:val="28"/>
+          <w:szCs w:val="28"/>
+          <w:rtl/>
+        </w:rPr>
+        <w:t xml:space="preserve">, כאשר </w:t>
+      </w:r>
+      <w:r>
+        <w:rPr>
+          <w:rFonts w:eastAsiaTheme="minorEastAsia" w:hint="cs"/>
+          <w:sz w:val="28"/>
+          <w:szCs w:val="28"/>
+          <w:rtl/>
+        </w:rPr>
+        <w:t xml:space="preserve">גורם זה חושב באמצעות ניסויים אמפיריים) שמטרתו לדאוג לכך שאם קיימת הסתברות </w:t>
+      </w:r>
+      <w:r>
+        <w:rPr>
+          <w:rFonts w:eastAsiaTheme="minorEastAsia"/>
+          <w:sz w:val="28"/>
+          <w:szCs w:val="28"/>
+        </w:rPr>
+        <w:t>emission</w:t>
+      </w:r>
+      <w:r>
+        <w:rPr>
+          <w:rFonts w:eastAsiaTheme="minorEastAsia" w:hint="cs"/>
+          <w:sz w:val="28"/>
+          <w:szCs w:val="28"/>
+          <w:rtl/>
+        </w:rPr>
+        <w:t xml:space="preserve"> של הסגמנט הנתון עם תג כלשהו, תמיד נעדיף לקחת הסתברות זו מאשר את ההסתברות </w:t>
+      </w:r>
+      <w:r>
+        <w:rPr>
+          <w:rFonts w:eastAsiaTheme="minorEastAsia" w:hint="cs"/>
+          <w:sz w:val="28"/>
+          <w:szCs w:val="28"/>
+          <w:rtl/>
+        </w:rPr>
+        <w:t>של</w:t>
+      </w:r>
+      <w:r>
+        <w:rPr>
+          <w:rFonts w:eastAsiaTheme="minorEastAsia" w:hint="cs"/>
+          <w:sz w:val="28"/>
+          <w:szCs w:val="28"/>
+          <w:rtl/>
+        </w:rPr>
+        <w:t xml:space="preserve"> </w:t>
+      </w:r>
+      <w:r>
+        <w:rPr>
+          <w:rFonts w:eastAsiaTheme="minorEastAsia"/>
+          <w:sz w:val="28"/>
+          <w:szCs w:val="28"/>
+        </w:rPr>
+        <w:t>UNK</w:t>
+      </w:r>
+      <w:r>
+        <w:rPr>
+          <w:rFonts w:eastAsiaTheme="minorEastAsia" w:hint="cs"/>
+          <w:sz w:val="28"/>
+          <w:szCs w:val="28"/>
+          <w:rtl/>
+        </w:rPr>
+        <w:t xml:space="preserve"> עם אותו התג.</w:t>
+      </w:r>
+      <w:r>
+        <w:rPr>
+          <w:rFonts w:eastAsiaTheme="minorEastAsia" w:hint="cs"/>
+          <w:sz w:val="28"/>
+          <w:szCs w:val="28"/>
+          <w:rtl/>
+        </w:rPr>
+        <w:t xml:space="preserve"> החלקה זו נותנת את ה-</w:t>
       </w:r>
       <w:r>
         <w:rPr>
@@ -7308,7 +7394,27 @@
           <w:szCs w:val="28"/>
           <w:rtl/>
         </w:rPr>
-        <w:t xml:space="preserve"> לתג הנבדק באיטרציה הנוכחית.</w:t>
+        <w:t xml:space="preserve"> לתג הנבדק באיטרציה הנוכחית</w:t>
+      </w:r>
+      <w:r>
+        <w:rPr>
+          <w:rFonts w:eastAsiaTheme="minorEastAsia" w:hint="cs"/>
+          <w:sz w:val="28"/>
+          <w:szCs w:val="28"/>
+          <w:rtl/>
+        </w:rPr>
+        <w:t xml:space="preserve"> ונחלק באותו גורם ההחלקה כמו מקודם</w:t>
+      </w:r>
+      <w:bookmarkStart w:id="0" w:name="_GoBack"/>
+      <w:bookmarkEnd w:id="0"/>
+      <w:r>
+        <w:rPr>
+          <w:rFonts w:eastAsiaTheme="minorEastAsia" w:hint="cs"/>
+          <w:sz w:val="28"/>
+          <w:szCs w:val="28"/>
+          <w:rtl/>
+        </w:rPr>
+        <w:t>.</w:t>
       </w:r>
       <w:r>
         <w:rPr>
@@ -7347,7 +7453,18 @@
             <w:sz w:val="28"/>
             <w:szCs w:val="28"/>
           </w:rPr>
-          <m:t>A=0.900904095019</m:t>
+          <m:t>A=</m:t>
+        </m:r>
+        <m:r>
+          <m:rPr>
+            <m:sty m:val="p"/>
+          </m:rPr>
+          <w:rPr>
+            <w:rFonts w:ascii="Cambria Math" w:eastAsiaTheme="minorEastAsia" w:hAnsi="Cambria Math"/>
+            <w:sz w:val="28"/>
+            <w:szCs w:val="28"/>
+          </w:rPr>
+          <m:t>0.903829108314</m:t>
         </m:r>
       </m:oMath>
       <w:r>
@@ -7369,9 +7486,29 @@
             <w:sz w:val="28"/>
             <w:szCs w:val="28"/>
           </w:rPr>
-          <m:t>All=0.26</m:t>
+          <m:t>All=</m:t>
+        </m:r>
+        <m:r>
+          <m:rPr>
+            <m:sty m:val="p"/>
+          </m:rPr>
+          <w:rPr>
+            <w:rFonts w:ascii="Cambria Math" w:eastAsiaTheme="minorEastAsia" w:hAnsi="Cambria Math"/>
+            <w:sz w:val="28"/>
+            <w:szCs w:val="28"/>
+          </w:rPr>
+          <m:t>0.268</m:t>
         </m:r>
       </m:oMath>
+      <w:r>
+        <w:rPr>
+          <w:rFonts w:eastAsiaTheme="minorEastAsia" w:hint="cs"/>
+          <w:sz w:val="28"/>
+          <w:szCs w:val="28"/>
+          <w:rtl/>
+        </w:rPr>
+        <w:t xml:space="preserve"> </w:t>
+      </w:r>
       <w:r>
         <w:rPr>
           <w:rFonts w:eastAsiaTheme="minorEastAsia"/>
@@ -7410,46 +7547,6 @@
           <w:szCs w:val="28"/>
           <w:rtl/>
         </w:rPr>
-        <w:t xml:space="preserve"> וגורע</w:t>
-      </w:r>
-      <w:r>
-        <w:rPr>
-          <w:rFonts w:eastAsiaTheme="minorEastAsia" w:hint="cs"/>
-          <w:sz w:val="28"/>
-          <w:szCs w:val="28"/>
-          <w:rtl/>
-        </w:rPr>
-        <w:t xml:space="preserve"> באופן לא משמעותי</w:t>
-      </w:r>
-      <w:r>
-        <w:rPr>
-          <w:rFonts w:eastAsiaTheme="minorEastAsia" w:hint="cs"/>
-          <w:sz w:val="28"/>
-          <w:szCs w:val="28"/>
-          <w:rtl/>
-        </w:rPr>
-        <w:t xml:space="preserve"> מערך הפרמטר </w:t>
-      </w:r>
-      <m:oMath>
-        <m:r>
-          <m:rPr>
-            <m:sty m:val="p"/>
-          </m:rPr>
-          <w:rPr>
-            <w:rFonts w:ascii="Cambria Math" w:eastAsiaTheme="minorEastAsia" w:hAnsi="Cambria Math"/>
-            <w:sz w:val="28"/>
-            <w:szCs w:val="28"/>
-          </w:rPr>
-          <m:t>All</m:t>
-        </m:r>
-      </m:oMath>
-      <w:r>
-        <w:rPr>
-          <w:rFonts w:eastAsiaTheme="minorEastAsia" w:hint="cs"/>
-          <w:sz w:val="28"/>
-          <w:szCs w:val="28"/>
-          <w:rtl/>
-        </w:rPr>
         <w:t>.</w:t>
       </w:r>
     </w:p>
@@ -7551,25 +7648,35 @@
         <w:pStyle w:val="ListParagraph"/>
         <w:bidi w:val="0"/>
         <w:rPr>
-          <w:sz w:val="28"/>
-          <w:szCs w:val="28"/>
-        </w:rPr>
-      </w:pPr>
-      <w:r>
-        <w:rPr>
           <w:rFonts w:cs="Arial"/>
           <w:sz w:val="28"/>
           <w:szCs w:val="28"/>
-          <w:rtl/>
-        </w:rPr>
-        <w:t xml:space="preserve">81 </w:t>
-      </w:r>
-      <w:r>
-        <w:rPr>
-          <w:sz w:val="28"/>
-          <w:szCs w:val="28"/>
-        </w:rPr>
-        <w:t xml:space="preserve"> times NN was tagged as VB</w:t>
+        </w:rPr>
+      </w:pPr>
+      <w:r>
+        <w:rPr>
+          <w:rFonts w:cs="Arial"/>
+          <w:sz w:val="28"/>
+          <w:szCs w:val="28"/>
+          <w:rtl/>
+        </w:rPr>
+        <w:t xml:space="preserve">82 </w:t>
+      </w:r>
+      <w:r>
+        <w:rPr>
+          <w:rFonts w:cs="Arial"/>
+          <w:sz w:val="28"/>
+          <w:szCs w:val="28"/>
+        </w:rPr>
+        <w:t xml:space="preserve"> </w:t>
+      </w:r>
+      <w:r>
+        <w:rPr>
+          <w:rFonts w:cs="Arial"/>
+          <w:sz w:val="28"/>
+          <w:szCs w:val="28"/>
+        </w:rPr>
+        <w:t>times NN was tagged as VB</w:t>
       </w:r>
     </w:p>
     <w:p>
@@ -7577,25 +7684,35 @@
         <w:pStyle w:val="ListParagraph"/>
         <w:bidi w:val="0"/>
         <w:rPr>
-          <w:sz w:val="28"/>
-          <w:szCs w:val="28"/>
-        </w:rPr>
-      </w:pPr>
-      <w:r>
-        <w:rPr>
           <w:rFonts w:cs="Arial"/>
           <w:sz w:val="28"/>
           <w:szCs w:val="28"/>
-          <w:rtl/>
-        </w:rPr>
-        <w:t xml:space="preserve">71 </w:t>
-      </w:r>
-      <w:r>
-        <w:rPr>
-          <w:sz w:val="28"/>
-          <w:szCs w:val="28"/>
-        </w:rPr>
-        <w:t xml:space="preserve"> times NN was tagged as NNT</w:t>
+        </w:rPr>
+      </w:pPr>
+      <w:r>
+        <w:rPr>
+          <w:rFonts w:cs="Arial"/>
+          <w:sz w:val="28"/>
+          <w:szCs w:val="28"/>
+          <w:rtl/>
+        </w:rPr>
+        <w:t xml:space="preserve">64 </w:t>
+      </w:r>
+      <w:r>
+        <w:rPr>
+          <w:rFonts w:cs="Arial"/>
+          <w:sz w:val="28"/>
+          <w:szCs w:val="28"/>
+        </w:rPr>
+        <w:t xml:space="preserve"> </w:t>
+      </w:r>
+      <w:r>
+        <w:rPr>
+          <w:rFonts w:cs="Arial"/>
+          <w:sz w:val="28"/>
+          <w:szCs w:val="28"/>
+        </w:rPr>
+        <w:t>times NNT was tagged as NN</w:t>
       </w:r>
     </w:p>
     <w:p>
@@ -7603,9 +7720,9 @@
         <w:pStyle w:val="ListParagraph"/>
         <w:bidi w:val="0"/>
         <w:rPr>
-          <w:sz w:val="28"/>
-          <w:szCs w:val="28"/>
-          <w:rtl/>
+          <w:rFonts w:eastAsiaTheme="minorEastAsia"/>
+          <w:sz w:val="28"/>
+          <w:szCs w:val="28"/>
         </w:rPr>
       </w:pPr>
       <w:r>
@@ -7615,14 +7732,23 @@
           <w:szCs w:val="28"/>
           <w:rtl/>
         </w:rPr>
-        <w:t xml:space="preserve">64 </w:t>
-      </w:r>
-      <w:r>
-        <w:rPr>
-          <w:sz w:val="28"/>
-          <w:szCs w:val="28"/>
-        </w:rPr>
-        <w:t xml:space="preserve"> times NNT was tagged as NN</w:t>
+        <w:t xml:space="preserve">63 </w:t>
+      </w:r>
+      <w:r>
+        <w:rPr>
+          <w:rFonts w:cs="Arial"/>
+          <w:sz w:val="28"/>
+          <w:szCs w:val="28"/>
+        </w:rPr>
+        <w:t xml:space="preserve"> </w:t>
+      </w:r>
+      <w:r>
+        <w:rPr>
+          <w:rFonts w:cs="Arial"/>
+          <w:sz w:val="28"/>
+          <w:szCs w:val="28"/>
+        </w:rPr>
+        <w:t>times NNP was tagged as NN</w:t>
       </w:r>
     </w:p>
     <w:p>
@@ -7993,6 +8119,7 @@
           <w:sz w:val="28"/>
           <w:szCs w:val="28"/>
         </w:rPr>
+        <w:lastRenderedPageBreak/>
         <w:t>NN</w:t>
       </w:r>
       <w:r>
@@ -8266,7 +8393,6 @@
           <w:szCs w:val="28"/>
           <w:rtl/>
         </w:rPr>
-        <w:lastRenderedPageBreak/>
         <w:t>מבדיקה עולה כי המילה "נעלה" כלל לא הופיעה בקורפוס האימון</w:t>
       </w:r>
       <w:r>

</xml_diff>

<commit_message>
Some more refactoring for DOC
</commit_message>
<xml_diff>
--- a/doc/ממן11.docx
+++ b/doc/ממן11.docx
@@ -311,12 +311,21 @@
         </w:rPr>
         <w:t>ו-</w:t>
       </w:r>
-      <w:r>
-        <w:rPr>
-          <w:sz w:val="28"/>
-          <w:szCs w:val="28"/>
-        </w:rPr>
-        <w:t>macOS Sierra</w:t>
+      <w:proofErr w:type="spellStart"/>
+      <w:r>
+        <w:rPr>
+          <w:sz w:val="28"/>
+          <w:szCs w:val="28"/>
+        </w:rPr>
+        <w:t>macOS</w:t>
+      </w:r>
+      <w:proofErr w:type="spellEnd"/>
+      <w:r>
+        <w:rPr>
+          <w:sz w:val="28"/>
+          <w:szCs w:val="28"/>
+        </w:rPr>
+        <w:t xml:space="preserve"> Sierra</w:t>
       </w:r>
       <w:r>
         <w:rPr>
@@ -354,6 +363,7 @@
           <w:szCs w:val="28"/>
         </w:rPr>
       </w:pPr>
+      <w:proofErr w:type="gramStart"/>
       <w:r>
         <w:rPr>
           <w:sz w:val="28"/>
@@ -375,12 +385,29 @@
         </w:rPr>
         <w:t>.py</w:t>
       </w:r>
-      <w:r>
-        <w:rPr>
-          <w:sz w:val="28"/>
-          <w:szCs w:val="28"/>
-        </w:rPr>
-        <w:t xml:space="preserve"> &lt; model &gt; &lt; heb-pos.train &gt; &lt; smoothing(y/n) &gt;</w:t>
+      <w:proofErr w:type="gramEnd"/>
+      <w:r>
+        <w:rPr>
+          <w:sz w:val="28"/>
+          <w:szCs w:val="28"/>
+        </w:rPr>
+        <w:t xml:space="preserve"> &lt; model &gt; &lt; </w:t>
+      </w:r>
+      <w:proofErr w:type="spellStart"/>
+      <w:r>
+        <w:rPr>
+          <w:sz w:val="28"/>
+          <w:szCs w:val="28"/>
+        </w:rPr>
+        <w:t>heb-pos.train</w:t>
+      </w:r>
+      <w:proofErr w:type="spellEnd"/>
+      <w:r>
+        <w:rPr>
+          <w:sz w:val="28"/>
+          <w:szCs w:val="28"/>
+        </w:rPr>
+        <w:t xml:space="preserve"> &gt; &lt; smoothing(y/n) &gt;</w:t>
       </w:r>
     </w:p>
     <w:p>
@@ -391,6 +418,7 @@
           <w:szCs w:val="28"/>
         </w:rPr>
       </w:pPr>
+      <w:proofErr w:type="gramStart"/>
       <w:r>
         <w:rPr>
           <w:sz w:val="28"/>
@@ -412,23 +440,40 @@
         </w:rPr>
         <w:t>.py</w:t>
       </w:r>
-      <w:r>
-        <w:rPr>
-          <w:sz w:val="28"/>
-          <w:szCs w:val="28"/>
-        </w:rPr>
-        <w:t xml:space="preserve"> &lt; model &gt; &lt; heb-pos.test &gt; &lt; param-file1 &gt; [&lt; param-file2 &gt;]</w:t>
+      <w:proofErr w:type="gramEnd"/>
+      <w:r>
+        <w:rPr>
+          <w:sz w:val="28"/>
+          <w:szCs w:val="28"/>
+        </w:rPr>
+        <w:t xml:space="preserve"> &lt; model &gt; &lt; </w:t>
+      </w:r>
+      <w:proofErr w:type="spellStart"/>
+      <w:r>
+        <w:rPr>
+          <w:sz w:val="28"/>
+          <w:szCs w:val="28"/>
+        </w:rPr>
+        <w:t>heb-pos.test</w:t>
+      </w:r>
+      <w:proofErr w:type="spellEnd"/>
+      <w:r>
+        <w:rPr>
+          <w:sz w:val="28"/>
+          <w:szCs w:val="28"/>
+        </w:rPr>
+        <w:t xml:space="preserve"> &gt; &lt; param-file1 &gt; [&lt; param-file2 &gt;]</w:t>
       </w:r>
     </w:p>
     <w:p>
       <w:pPr>
         <w:bidi w:val="0"/>
         <w:rPr>
-          <w:rFonts w:hint="cs"/>
-          <w:sz w:val="28"/>
-          <w:szCs w:val="28"/>
-        </w:rPr>
-      </w:pPr>
+          <w:sz w:val="28"/>
+          <w:szCs w:val="28"/>
+        </w:rPr>
+      </w:pPr>
+      <w:proofErr w:type="gramStart"/>
       <w:r>
         <w:rPr>
           <w:sz w:val="28"/>
@@ -450,14 +495,29 @@
         </w:rPr>
         <w:t>.py</w:t>
       </w:r>
-      <w:bookmarkStart w:id="0" w:name="_GoBack"/>
-      <w:bookmarkEnd w:id="0"/>
-      <w:r>
-        <w:rPr>
-          <w:sz w:val="28"/>
-          <w:szCs w:val="28"/>
-        </w:rPr>
-        <w:t xml:space="preserve"> &lt; *.tagged &gt; &lt; heb-pos.gold &gt; &lt; model &gt; &lt; smoothing(y/n) &gt;</w:t>
+      <w:proofErr w:type="gramEnd"/>
+      <w:r>
+        <w:rPr>
+          <w:sz w:val="28"/>
+          <w:szCs w:val="28"/>
+        </w:rPr>
+        <w:t xml:space="preserve"> &lt; *.tagged &gt; &lt; </w:t>
+      </w:r>
+      <w:proofErr w:type="spellStart"/>
+      <w:r>
+        <w:rPr>
+          <w:sz w:val="28"/>
+          <w:szCs w:val="28"/>
+        </w:rPr>
+        <w:t>heb-pos.gold</w:t>
+      </w:r>
+      <w:proofErr w:type="spellEnd"/>
+      <w:r>
+        <w:rPr>
+          <w:sz w:val="28"/>
+          <w:szCs w:val="28"/>
+        </w:rPr>
+        <w:t xml:space="preserve"> &gt; &lt; model &gt; &lt; smoothing(y/n) &gt;</w:t>
       </w:r>
     </w:p>
     <w:p>
@@ -509,7 +569,6 @@
     <w:p>
       <w:pPr>
         <w:rPr>
-          <w:rFonts w:hint="cs"/>
           <w:sz w:val="28"/>
           <w:szCs w:val="28"/>
           <w:rtl/>
@@ -519,7 +578,6 @@
     <w:p>
       <w:pPr>
         <w:rPr>
-          <w:rFonts w:hint="cs"/>
           <w:bCs/>
           <w:sz w:val="28"/>
           <w:szCs w:val="28"/>
@@ -2871,8 +2929,19 @@
           <w:sz w:val="28"/>
           <w:szCs w:val="28"/>
         </w:rPr>
-        <w:t>macro-avg</w:t>
-      </w:r>
+        <w:t>macro-</w:t>
+      </w:r>
+      <w:proofErr w:type="spellStart"/>
+      <w:r>
+        <w:rPr>
+          <w:rFonts w:eastAsiaTheme="minorEastAsia"/>
+          <w:iCs/>
+          <w:sz w:val="28"/>
+          <w:szCs w:val="28"/>
+        </w:rPr>
+        <w:t>avg</w:t>
+      </w:r>
+      <w:proofErr w:type="spellEnd"/>
       <w:r>
         <w:rPr>
           <w:rFonts w:eastAsiaTheme="minorEastAsia" w:hint="cs"/>
@@ -2958,6 +3027,16 @@
     </w:p>
     <w:p>
       <w:pPr>
+        <w:rPr>
+          <w:rFonts w:eastAsiaTheme="minorEastAsia"/>
+          <w:sz w:val="28"/>
+          <w:szCs w:val="28"/>
+          <w:rtl/>
+        </w:rPr>
+      </w:pPr>
+    </w:p>
+    <w:p>
+      <w:pPr>
         <w:ind w:left="360"/>
         <w:rPr>
           <w:bCs/>
@@ -2975,6 +3054,7 @@
           <w:u w:val="single"/>
           <w:rtl/>
         </w:rPr>
+        <w:lastRenderedPageBreak/>
         <w:t xml:space="preserve">שאלה </w:t>
       </w:r>
       <w:r>
@@ -3008,7 +3088,6 @@
           <w:szCs w:val="28"/>
           <w:rtl/>
         </w:rPr>
-        <w:lastRenderedPageBreak/>
         <w:t xml:space="preserve">נסמן: הקלט הוא סדרת מילים </w:t>
       </w:r>
       <m:oMath>
@@ -6569,7 +6648,17 @@
           <w:szCs w:val="28"/>
           <w:rtl/>
         </w:rPr>
-        <w:t xml:space="preserve"> מתקיים כי סיבוכיות האימון היא </w:t>
+        <w:t xml:space="preserve"> מתקיים כי סיבוכיות האימון </w:t>
+      </w:r>
+      <w:r>
+        <w:rPr>
+          <w:rFonts w:eastAsiaTheme="minorEastAsia" w:hint="cs"/>
+          <w:sz w:val="28"/>
+          <w:szCs w:val="28"/>
+          <w:rtl/>
+        </w:rPr>
+        <w:lastRenderedPageBreak/>
+        <w:t xml:space="preserve">היא </w:t>
       </w:r>
       <m:oMath>
         <m:r>
@@ -6689,17 +6778,7 @@
           <w:szCs w:val="28"/>
           <w:rtl/>
         </w:rPr>
-        <w:t xml:space="preserve"> שכן עוברים בצורה סדרתית על כל המשפטים, לכל משפט עוברים על כל המילים ולכל מילה שומרים במילון </w:t>
-      </w:r>
-      <w:r>
-        <w:rPr>
-          <w:rFonts w:eastAsiaTheme="minorEastAsia" w:hint="cs"/>
-          <w:sz w:val="28"/>
-          <w:szCs w:val="28"/>
-          <w:rtl/>
-        </w:rPr>
-        <w:lastRenderedPageBreak/>
-        <w:t xml:space="preserve">או בטבלת גיבוב את מספר הפעמים אותה המילה הופיעה עם התיוג הנתון ושומרים במילון אחר את מספר הפעמים אשר כל רצף של שני תגים הופיע, סך הכל </w:t>
+        <w:t xml:space="preserve"> שכן עוברים בצורה סדרתית על כל המשפטים, לכל משפט עוברים על כל המילים ולכל מילה שומרים במילון או בטבלת גיבוב את מספר הפעמים אותה המילה הופיעה עם התיוג הנתון ושומרים במילון אחר את מספר הפעמים אשר כל רצף של שני תגים הופיע, סך הכל </w:t>
       </w:r>
       <m:oMath>
         <m:r>
@@ -7328,8 +7407,19 @@
           <w:sz w:val="28"/>
           <w:szCs w:val="28"/>
         </w:rPr>
-        <w:t>macro-avg</w:t>
-      </w:r>
+        <w:t>macro-</w:t>
+      </w:r>
+      <w:proofErr w:type="spellStart"/>
+      <w:r>
+        <w:rPr>
+          <w:rFonts w:eastAsiaTheme="minorEastAsia"/>
+          <w:iCs/>
+          <w:sz w:val="28"/>
+          <w:szCs w:val="28"/>
+        </w:rPr>
+        <w:t>avg</w:t>
+      </w:r>
+      <w:proofErr w:type="spellEnd"/>
       <w:r>
         <w:rPr>
           <w:rFonts w:eastAsiaTheme="minorEastAsia" w:hint="cs"/>
@@ -7567,8 +7657,19 @@
           <w:sz w:val="28"/>
           <w:szCs w:val="28"/>
         </w:rPr>
-        <w:t>macro-avg</w:t>
-      </w:r>
+        <w:t>macro-</w:t>
+      </w:r>
+      <w:proofErr w:type="spellStart"/>
+      <w:r>
+        <w:rPr>
+          <w:rFonts w:eastAsiaTheme="minorEastAsia"/>
+          <w:iCs/>
+          <w:sz w:val="28"/>
+          <w:szCs w:val="28"/>
+        </w:rPr>
+        <w:t>avg</w:t>
+      </w:r>
+      <w:proofErr w:type="spellEnd"/>
       <w:r>
         <w:rPr>
           <w:rFonts w:eastAsiaTheme="minorEastAsia" w:hint="cs"/>
@@ -7663,6 +7764,7 @@
           <w:rFonts w:eastAsiaTheme="minorEastAsia"/>
           <w:sz w:val="28"/>
           <w:szCs w:val="28"/>
+          <w:rtl/>
         </w:rPr>
       </w:pPr>
       <w:r>
@@ -7762,8 +7864,20 @@
           <w:sz w:val="28"/>
           <w:szCs w:val="28"/>
         </w:rPr>
-        <w:t>macro-avg</w:t>
-      </w:r>
+        <w:lastRenderedPageBreak/>
+        <w:t>macro-</w:t>
+      </w:r>
+      <w:proofErr w:type="spellStart"/>
+      <w:r>
+        <w:rPr>
+          <w:rFonts w:eastAsiaTheme="minorEastAsia"/>
+          <w:iCs/>
+          <w:sz w:val="28"/>
+          <w:szCs w:val="28"/>
+        </w:rPr>
+        <w:t>avg</w:t>
+      </w:r>
+      <w:proofErr w:type="spellEnd"/>
       <w:r>
         <w:rPr>
           <w:rFonts w:eastAsiaTheme="minorEastAsia" w:hint="cs"/>
@@ -7783,18 +7897,7 @@
             <w:sz w:val="28"/>
             <w:szCs w:val="28"/>
           </w:rPr>
-          <m:t>A=</m:t>
-        </m:r>
-        <m:r>
-          <m:rPr>
-            <m:sty m:val="p"/>
-          </m:rPr>
-          <w:rPr>
-            <w:rFonts w:ascii="Cambria Math" w:eastAsiaTheme="minorEastAsia" w:hAnsi="Cambria Math"/>
-            <w:sz w:val="28"/>
-            <w:szCs w:val="28"/>
-          </w:rPr>
-          <m:t>0.903829108314</m:t>
+          <m:t>A=0.903829108314</m:t>
         </m:r>
       </m:oMath>
       <w:r>
@@ -7816,18 +7919,7 @@
             <w:sz w:val="28"/>
             <w:szCs w:val="28"/>
           </w:rPr>
-          <m:t>All=</m:t>
-        </m:r>
-        <m:r>
-          <m:rPr>
-            <m:sty m:val="p"/>
-          </m:rPr>
-          <w:rPr>
-            <w:rFonts w:ascii="Cambria Math" w:eastAsiaTheme="minorEastAsia" w:hAnsi="Cambria Math"/>
-            <w:sz w:val="28"/>
-            <w:szCs w:val="28"/>
-          </w:rPr>
-          <m:t>0.268</m:t>
+          <m:t>All=0.268</m:t>
         </m:r>
       </m:oMath>
       <w:r>
@@ -7882,28 +7974,6 @@
     </w:p>
     <w:p>
       <w:pPr>
-        <w:pStyle w:val="ListParagraph"/>
-        <w:rPr>
-          <w:rFonts w:eastAsiaTheme="minorEastAsia"/>
-          <w:sz w:val="28"/>
-          <w:szCs w:val="28"/>
-          <w:rtl/>
-        </w:rPr>
-      </w:pPr>
-    </w:p>
-    <w:p>
-      <w:pPr>
-        <w:pStyle w:val="ListParagraph"/>
-        <w:rPr>
-          <w:rFonts w:eastAsiaTheme="minorEastAsia"/>
-          <w:sz w:val="28"/>
-          <w:szCs w:val="28"/>
-          <w:rtl/>
-        </w:rPr>
-      </w:pPr>
-    </w:p>
-    <w:p>
-      <w:pPr>
         <w:ind w:left="360"/>
         <w:rPr>
           <w:bCs/>
@@ -7956,12 +8026,28 @@
         </w:rPr>
         <w:t xml:space="preserve">מטריצת הבילבול מצורפת בקובץ </w:t>
       </w:r>
-      <w:r>
-        <w:rPr>
-          <w:sz w:val="28"/>
-          <w:szCs w:val="28"/>
-        </w:rPr>
-        <w:t>exps/confusion.matrix</w:t>
+      <w:proofErr w:type="spellStart"/>
+      <w:r>
+        <w:rPr>
+          <w:sz w:val="28"/>
+          <w:szCs w:val="28"/>
+        </w:rPr>
+        <w:t>exps</w:t>
+      </w:r>
+      <w:proofErr w:type="spellEnd"/>
+      <w:r>
+        <w:rPr>
+          <w:sz w:val="28"/>
+          <w:szCs w:val="28"/>
+        </w:rPr>
+        <w:t>/</w:t>
+      </w:r>
+      <w:r>
+        <w:rPr>
+          <w:sz w:val="28"/>
+          <w:szCs w:val="28"/>
+        </w:rPr>
+        <w:t>q3-confusion.matrix</w:t>
       </w:r>
       <w:r>
         <w:rPr>
@@ -8183,6 +8269,7 @@
         </w:rPr>
         <w:t xml:space="preserve"> </w:t>
       </w:r>
+      <w:proofErr w:type="spellStart"/>
       <w:r>
         <w:rPr>
           <w:rFonts w:eastAsiaTheme="minorEastAsia"/>
@@ -8192,6 +8279,7 @@
         </w:rPr>
         <w:t>yyCM</w:t>
       </w:r>
+      <w:proofErr w:type="spellEnd"/>
       <w:r>
         <w:rPr>
           <w:rFonts w:eastAsiaTheme="minorEastAsia" w:hint="cs"/>
@@ -8334,6 +8422,7 @@
         </w:rPr>
         <w:t xml:space="preserve"> </w:t>
       </w:r>
+      <w:proofErr w:type="spellStart"/>
       <w:r>
         <w:rPr>
           <w:rFonts w:eastAsiaTheme="minorEastAsia"/>
@@ -8343,6 +8432,7 @@
         </w:rPr>
         <w:t>yyDOT</w:t>
       </w:r>
+      <w:proofErr w:type="spellEnd"/>
     </w:p>
     <w:p>
       <w:pPr>
@@ -8412,6 +8502,7 @@
         </w:rPr>
         <w:t xml:space="preserve">הרצנו על משפט זה את מתייג מסדר ראשון עם החלקות אשר אומן על הקובץ </w:t>
       </w:r>
+      <w:proofErr w:type="spellStart"/>
       <w:r>
         <w:rPr>
           <w:rFonts w:eastAsiaTheme="minorEastAsia"/>
@@ -8421,6 +8512,7 @@
         </w:rPr>
         <w:t>heb-pos.train</w:t>
       </w:r>
+      <w:proofErr w:type="spellEnd"/>
       <w:r>
         <w:rPr>
           <w:rFonts w:eastAsiaTheme="minorEastAsia" w:hint="cs"/>
@@ -8480,6 +8572,7 @@
         </w:rPr>
         <w:t xml:space="preserve"> </w:t>
       </w:r>
+      <w:proofErr w:type="spellStart"/>
       <w:r>
         <w:rPr>
           <w:rFonts w:eastAsiaTheme="minorEastAsia"/>
@@ -8487,18 +8580,19 @@
           <w:sz w:val="28"/>
           <w:szCs w:val="28"/>
         </w:rPr>
-        <w:t>NNP NNP</w:t>
-      </w:r>
-      <w:r>
-        <w:rPr>
-          <w:rFonts w:eastAsiaTheme="minorEastAsia" w:hint="cs"/>
+        <w:t>NNP</w:t>
+      </w:r>
+      <w:proofErr w:type="spellEnd"/>
+      <w:r>
+        <w:rPr>
+          <w:rFonts w:eastAsiaTheme="minorEastAsia"/>
           <w:iCs/>
           <w:sz w:val="28"/>
           <w:szCs w:val="28"/>
-          <w:rtl/>
         </w:rPr>
         <w:t xml:space="preserve"> </w:t>
       </w:r>
+      <w:proofErr w:type="spellStart"/>
       <w:r>
         <w:rPr>
           <w:rFonts w:eastAsiaTheme="minorEastAsia"/>
@@ -8506,8 +8600,30 @@
           <w:sz w:val="28"/>
           <w:szCs w:val="28"/>
         </w:rPr>
+        <w:t>NNP</w:t>
+      </w:r>
+      <w:proofErr w:type="spellEnd"/>
+      <w:r>
+        <w:rPr>
+          <w:rFonts w:eastAsiaTheme="minorEastAsia" w:hint="cs"/>
+          <w:iCs/>
+          <w:sz w:val="28"/>
+          <w:szCs w:val="28"/>
+          <w:rtl/>
+        </w:rPr>
+        <w:t xml:space="preserve"> </w:t>
+      </w:r>
+      <w:proofErr w:type="spellStart"/>
+      <w:r>
+        <w:rPr>
+          <w:rFonts w:eastAsiaTheme="minorEastAsia"/>
+          <w:iCs/>
+          <w:sz w:val="28"/>
+          <w:szCs w:val="28"/>
+        </w:rPr>
         <w:t>yyCM</w:t>
       </w:r>
+      <w:proofErr w:type="spellEnd"/>
       <w:r>
         <w:rPr>
           <w:rFonts w:eastAsiaTheme="minorEastAsia" w:hint="cs"/>
@@ -8632,6 +8748,7 @@
         </w:rPr>
         <w:t xml:space="preserve"> </w:t>
       </w:r>
+      <w:proofErr w:type="spellStart"/>
       <w:r>
         <w:rPr>
           <w:rFonts w:eastAsiaTheme="minorEastAsia"/>
@@ -8641,6 +8758,7 @@
         </w:rPr>
         <w:t>yyDOT</w:t>
       </w:r>
+      <w:proofErr w:type="spellEnd"/>
     </w:p>
     <w:p>
       <w:pPr>
@@ -8671,7 +8789,25 @@
           <w:szCs w:val="28"/>
           <w:rtl/>
         </w:rPr>
-        <w:t>המתייג צדק בכל המילים פרט סדרת המופעים של "נעלה" לפני הפסיק הראשון.</w:t>
+        <w:t xml:space="preserve">המתייג צדק בכל המילים פרט </w:t>
+      </w:r>
+      <w:r>
+        <w:rPr>
+          <w:rFonts w:eastAsiaTheme="minorEastAsia" w:hint="cs"/>
+          <w:sz w:val="28"/>
+          <w:szCs w:val="28"/>
+          <w:rtl/>
+        </w:rPr>
+        <w:t>ל</w:t>
+      </w:r>
+      <w:r>
+        <w:rPr>
+          <w:rFonts w:eastAsiaTheme="minorEastAsia" w:hint="cs"/>
+          <w:sz w:val="28"/>
+          <w:szCs w:val="28"/>
+          <w:rtl/>
+        </w:rPr>
+        <w:t>סדרת המופעים של "נעלה" לפני הפסיק הראשון.</w:t>
       </w:r>
       <w:r>
         <w:rPr>
@@ -9183,6 +9319,7 @@
         </w:rPr>
         <w:t xml:space="preserve"> מקבלת קובץ אימון וקוראת לפונקציה </w:t>
       </w:r>
+      <w:proofErr w:type="spellStart"/>
       <w:r>
         <w:rPr>
           <w:rFonts w:eastAsiaTheme="minorEastAsia"/>
@@ -9192,6 +9329,7 @@
         </w:rPr>
         <w:t>utils.analyzeFileFull</w:t>
       </w:r>
+      <w:proofErr w:type="spellEnd"/>
       <w:r>
         <w:rPr>
           <w:rFonts w:eastAsiaTheme="minorEastAsia" w:hint="cs"/>
@@ -9222,6 +9360,8 @@
           <w:rtl/>
         </w:rPr>
       </w:pPr>
+      <w:proofErr w:type="spellStart"/>
+      <w:proofErr w:type="gramStart"/>
       <w:r>
         <w:rPr>
           <w:rFonts w:eastAsiaTheme="minorEastAsia"/>
@@ -9232,6 +9372,8 @@
         <w:lastRenderedPageBreak/>
         <w:t>segmentTagsDict</w:t>
       </w:r>
+      <w:proofErr w:type="spellEnd"/>
+      <w:proofErr w:type="gramEnd"/>
       <w:r>
         <w:rPr>
           <w:rFonts w:eastAsiaTheme="minorEastAsia" w:hint="cs"/>
@@ -9277,8 +9419,19 @@
           <w:sz w:val="28"/>
           <w:szCs w:val="28"/>
         </w:rPr>
-        <w:t>.lex</w:t>
-      </w:r>
+        <w:t>.</w:t>
+      </w:r>
+      <w:proofErr w:type="spellStart"/>
+      <w:r>
+        <w:rPr>
+          <w:rFonts w:eastAsiaTheme="minorEastAsia"/>
+          <w:iCs/>
+          <w:sz w:val="28"/>
+          <w:szCs w:val="28"/>
+        </w:rPr>
+        <w:t>lex</w:t>
+      </w:r>
+      <w:proofErr w:type="spellEnd"/>
     </w:p>
     <w:p>
       <w:pPr>
@@ -9290,6 +9443,8 @@
           <w:rtl/>
         </w:rPr>
       </w:pPr>
+      <w:proofErr w:type="spellStart"/>
+      <w:proofErr w:type="gramStart"/>
       <w:r>
         <w:rPr>
           <w:rFonts w:eastAsiaTheme="minorEastAsia"/>
@@ -9299,6 +9454,8 @@
         </w:rPr>
         <w:t>unigramDict</w:t>
       </w:r>
+      <w:proofErr w:type="spellEnd"/>
+      <w:proofErr w:type="gramEnd"/>
       <w:r>
         <w:rPr>
           <w:rFonts w:eastAsiaTheme="minorEastAsia" w:hint="cs"/>
@@ -9392,6 +9549,8 @@
           <w:rtl/>
         </w:rPr>
       </w:pPr>
+      <w:proofErr w:type="spellStart"/>
+      <w:proofErr w:type="gramStart"/>
       <w:r>
         <w:rPr>
           <w:rFonts w:eastAsiaTheme="minorEastAsia"/>
@@ -9401,6 +9560,8 @@
         </w:rPr>
         <w:t>bigramDict</w:t>
       </w:r>
+      <w:proofErr w:type="spellEnd"/>
+      <w:proofErr w:type="gramEnd"/>
       <w:r>
         <w:rPr>
           <w:rFonts w:eastAsiaTheme="minorEastAsia" w:hint="cs"/>
@@ -9513,6 +9674,8 @@
           <w:rtl/>
         </w:rPr>
       </w:pPr>
+      <w:proofErr w:type="spellStart"/>
+      <w:proofErr w:type="gramStart"/>
       <w:r>
         <w:rPr>
           <w:rFonts w:eastAsiaTheme="minorEastAsia"/>
@@ -9522,6 +9685,8 @@
         </w:rPr>
         <w:t>unigramCount</w:t>
       </w:r>
+      <w:proofErr w:type="spellEnd"/>
+      <w:proofErr w:type="gramEnd"/>
       <w:r>
         <w:rPr>
           <w:rFonts w:eastAsiaTheme="minorEastAsia" w:hint="cs"/>
@@ -9637,6 +9802,7 @@
         </w:rPr>
         <w:t>בהנתן ארבעת המשתנים הנ"ל אנו בונים את קובץ ה-</w:t>
       </w:r>
+      <w:proofErr w:type="spellStart"/>
       <w:r>
         <w:rPr>
           <w:rFonts w:eastAsiaTheme="minorEastAsia"/>
@@ -9646,6 +9812,7 @@
         </w:rPr>
         <w:t>lex</w:t>
       </w:r>
+      <w:proofErr w:type="spellEnd"/>
       <w:r>
         <w:rPr>
           <w:rFonts w:eastAsiaTheme="minorEastAsia" w:hint="cs"/>
@@ -9720,6 +9887,7 @@
         </w:rPr>
         <w:t>עבור מודל 1, קובץ ה-</w:t>
       </w:r>
+      <w:proofErr w:type="spellStart"/>
       <w:r>
         <w:rPr>
           <w:rFonts w:eastAsiaTheme="minorEastAsia"/>
@@ -9728,6 +9896,7 @@
         </w:rPr>
         <w:t>lex</w:t>
       </w:r>
+      <w:proofErr w:type="spellEnd"/>
       <w:r>
         <w:rPr>
           <w:rFonts w:eastAsiaTheme="minorEastAsia" w:hint="cs"/>
@@ -9737,6 +9906,7 @@
         </w:rPr>
         <w:t xml:space="preserve"> הנוצר מכיל בכל שורה סגמנט ואת התג הכי נפוץ בשבילו. עבור מודל 2 קובץ ה-</w:t>
       </w:r>
+      <w:proofErr w:type="spellStart"/>
       <w:r>
         <w:rPr>
           <w:rFonts w:eastAsiaTheme="minorEastAsia"/>
@@ -9745,6 +9915,7 @@
         </w:rPr>
         <w:t>lex</w:t>
       </w:r>
+      <w:proofErr w:type="spellEnd"/>
       <w:r>
         <w:rPr>
           <w:rFonts w:eastAsiaTheme="minorEastAsia" w:hint="cs"/>
@@ -9905,6 +10076,7 @@
         </w:rPr>
         <w:t>אנו קוראים את קבצי ה-</w:t>
       </w:r>
+      <w:proofErr w:type="spellStart"/>
       <w:r>
         <w:rPr>
           <w:rFonts w:eastAsiaTheme="minorEastAsia"/>
@@ -9914,6 +10086,7 @@
         </w:rPr>
         <w:t>lex</w:t>
       </w:r>
+      <w:proofErr w:type="spellEnd"/>
       <w:r>
         <w:rPr>
           <w:rFonts w:eastAsiaTheme="minorEastAsia" w:hint="cs"/>
@@ -10032,6 +10205,7 @@
         </w:rPr>
         <w:t xml:space="preserve">עבור מודל 2 אנו בונים את המילון </w:t>
       </w:r>
+      <w:proofErr w:type="spellStart"/>
       <w:r>
         <w:rPr>
           <w:rFonts w:eastAsiaTheme="minorEastAsia"/>
@@ -10040,6 +10214,7 @@
         </w:rPr>
         <w:t>emissionProbabilityDict</w:t>
       </w:r>
+      <w:proofErr w:type="spellEnd"/>
       <w:r>
         <w:rPr>
           <w:rFonts w:eastAsiaTheme="minorEastAsia" w:hint="cs"/>
@@ -10049,6 +10224,7 @@
         </w:rPr>
         <w:t xml:space="preserve"> מתוך קובץ ה-</w:t>
       </w:r>
+      <w:proofErr w:type="spellStart"/>
       <w:r>
         <w:rPr>
           <w:rFonts w:eastAsiaTheme="minorEastAsia"/>
@@ -10057,6 +10233,7 @@
         </w:rPr>
         <w:t>lex</w:t>
       </w:r>
+      <w:proofErr w:type="spellEnd"/>
       <w:r>
         <w:rPr>
           <w:rFonts w:eastAsiaTheme="minorEastAsia" w:hint="cs"/>
@@ -10066,6 +10243,7 @@
         </w:rPr>
         <w:t xml:space="preserve">, ואת המילון </w:t>
       </w:r>
+      <w:proofErr w:type="spellStart"/>
       <w:r>
         <w:rPr>
           <w:rFonts w:eastAsiaTheme="minorEastAsia"/>
@@ -10074,6 +10252,7 @@
         </w:rPr>
         <w:t>transitionProbabilityDict</w:t>
       </w:r>
+      <w:proofErr w:type="spellEnd"/>
       <w:r>
         <w:rPr>
           <w:rFonts w:eastAsiaTheme="minorEastAsia" w:hint="cs"/>
@@ -10126,6 +10305,7 @@
         </w:rPr>
         <w:t xml:space="preserve"> שורה-שורה, וכל פעם שנגמר משפט אנו קוראים לאלגוריתם ויטרבי על המשפט הנתון. האלגוריתם ממומש בפונקציה </w:t>
       </w:r>
+      <w:proofErr w:type="spellStart"/>
       <w:r>
         <w:rPr>
           <w:rFonts w:eastAsiaTheme="minorEastAsia"/>
@@ -10134,58 +10314,24 @@
         </w:rPr>
         <w:t>utils.viterbi</w:t>
       </w:r>
-      <w:r>
-        <w:rPr>
-          <w:rFonts w:eastAsiaTheme="minorEastAsia" w:hint="cs"/>
-          <w:sz w:val="28"/>
-          <w:szCs w:val="28"/>
-          <w:rtl/>
-        </w:rPr>
-        <w:t xml:space="preserve"> אשר מקבלת את המשפט הנתון, קבוצת המצבים האפשרים (התגים) ושני המילונים שיצרנו ומפעילה את אלגוריתם ויטרבי כפי שנלמד בכיתה. עבור כל מילה או מעבר שלא </w:t>
-      </w:r>
-      <w:r>
-        <w:rPr>
-          <w:rFonts w:eastAsiaTheme="minorEastAsia" w:hint="cs"/>
-          <w:sz w:val="28"/>
-          <w:szCs w:val="28"/>
-          <w:rtl/>
-        </w:rPr>
-        <w:lastRenderedPageBreak/>
-        <w:t xml:space="preserve">נמצאו במילון המתאים, האלגוריתם מחפש את המילה </w:t>
-      </w:r>
-      <w:r>
-        <w:rPr>
-          <w:rFonts w:eastAsiaTheme="minorEastAsia" w:hint="cs"/>
-          <w:sz w:val="28"/>
-          <w:szCs w:val="28"/>
-        </w:rPr>
-        <w:t>UNK</w:t>
-      </w:r>
-      <w:r>
-        <w:rPr>
-          <w:rFonts w:eastAsiaTheme="minorEastAsia" w:hint="cs"/>
-          <w:sz w:val="28"/>
-          <w:szCs w:val="28"/>
-          <w:rtl/>
-        </w:rPr>
-        <w:t xml:space="preserve"> או המעבר מ-</w:t>
-      </w:r>
-      <w:r>
-        <w:rPr>
-          <w:rFonts w:eastAsiaTheme="minorEastAsia" w:hint="cs"/>
-          <w:sz w:val="28"/>
-          <w:szCs w:val="28"/>
-        </w:rPr>
-        <w:t>UNK</w:t>
-      </w:r>
-      <w:r>
-        <w:rPr>
-          <w:rFonts w:eastAsiaTheme="minorEastAsia" w:hint="cs"/>
-          <w:sz w:val="28"/>
-          <w:szCs w:val="28"/>
-          <w:rtl/>
-        </w:rPr>
-        <w:t xml:space="preserve"> לתג במילון המתאים, אם גם הם לא נמצאו, סביר להניח כי לא הפעלנו החלקה ובמקרה זה ההסתברות שתוחזר תהיה אפס.</w:t>
+      <w:proofErr w:type="spellEnd"/>
+      <w:r>
+        <w:rPr>
+          <w:rFonts w:eastAsiaTheme="minorEastAsia" w:hint="cs"/>
+          <w:sz w:val="28"/>
+          <w:szCs w:val="28"/>
+          <w:rtl/>
+        </w:rPr>
+        <w:t xml:space="preserve"> אשר מקבלת את המשפט הנתון, קבוצת המצבים האפשרים (התגים) ושני המילונים שיצרנו ומפעילה את א</w:t>
+      </w:r>
+      <w:r>
+        <w:rPr>
+          <w:rFonts w:eastAsiaTheme="minorEastAsia" w:hint="cs"/>
+          <w:sz w:val="28"/>
+          <w:szCs w:val="28"/>
+          <w:rtl/>
+        </w:rPr>
+        <w:t>לגוריתם ויטרבי כפי שנלמד בכיתה.</w:t>
       </w:r>
     </w:p>
     <w:p>
@@ -10205,7 +10351,60 @@
           <w:szCs w:val="28"/>
           <w:rtl/>
         </w:rPr>
-        <w:t xml:space="preserve">במהלך ביצוע האלגוריתם אם לאחר שסיימנו לסרוק את המשפט הנתון קיבלנו כי כל ההסתברויות במצב האחרון הן 0 (או </w:t>
+        <w:lastRenderedPageBreak/>
+        <w:t xml:space="preserve">עבור כל מילה או מעבר שלא נמצאו במילון המתאים, האלגוריתם מחפש את המילה </w:t>
+      </w:r>
+      <w:r>
+        <w:rPr>
+          <w:rFonts w:eastAsiaTheme="minorEastAsia" w:hint="cs"/>
+          <w:sz w:val="28"/>
+          <w:szCs w:val="28"/>
+        </w:rPr>
+        <w:t>UNK</w:t>
+      </w:r>
+      <w:r>
+        <w:rPr>
+          <w:rFonts w:eastAsiaTheme="minorEastAsia" w:hint="cs"/>
+          <w:sz w:val="28"/>
+          <w:szCs w:val="28"/>
+          <w:rtl/>
+        </w:rPr>
+        <w:t xml:space="preserve"> או המעבר מ-</w:t>
+      </w:r>
+      <w:r>
+        <w:rPr>
+          <w:rFonts w:eastAsiaTheme="minorEastAsia" w:hint="cs"/>
+          <w:sz w:val="28"/>
+          <w:szCs w:val="28"/>
+        </w:rPr>
+        <w:t>UNK</w:t>
+      </w:r>
+      <w:r>
+        <w:rPr>
+          <w:rFonts w:eastAsiaTheme="minorEastAsia" w:hint="cs"/>
+          <w:sz w:val="28"/>
+          <w:szCs w:val="28"/>
+          <w:rtl/>
+        </w:rPr>
+        <w:t xml:space="preserve"> לתג במילון המתאים, אם גם הם לא נמצאו, סביר להניח כי לא הפעלנו החלקה ובמקרה זה ההסתברות שתוחזר תהיה אפס</w:t>
+      </w:r>
+      <w:r>
+        <w:rPr>
+          <w:rFonts w:eastAsiaTheme="minorEastAsia" w:hint="cs"/>
+          <w:sz w:val="28"/>
+          <w:szCs w:val="28"/>
+          <w:rtl/>
+        </w:rPr>
+        <w:t xml:space="preserve"> (</w:t>
+      </w:r>
+      <w:r>
+        <w:rPr>
+          <w:rFonts w:eastAsiaTheme="minorEastAsia" w:hint="cs"/>
+          <w:sz w:val="28"/>
+          <w:szCs w:val="28"/>
+          <w:rtl/>
+        </w:rPr>
+        <w:t xml:space="preserve">או </w:t>
       </w:r>
       <m:oMath>
         <m:r>
@@ -10224,111 +10423,27 @@
           <w:szCs w:val="28"/>
           <w:rtl/>
         </w:rPr>
-        <w:t xml:space="preserve"> עבור הסתברות לוגריתמית)</w:t>
-      </w:r>
-      <w:r>
-        <w:rPr>
-          <w:rFonts w:eastAsiaTheme="minorEastAsia" w:hint="cs"/>
-          <w:sz w:val="28"/>
-          <w:szCs w:val="28"/>
-          <w:rtl/>
-        </w:rPr>
-        <w:t>, אז נתייג ב-</w:t>
-      </w:r>
-      <w:r>
-        <w:rPr>
-          <w:rFonts w:eastAsiaTheme="minorEastAsia"/>
-          <w:sz w:val="28"/>
-          <w:szCs w:val="28"/>
-        </w:rPr>
-        <w:t>N</w:t>
-      </w:r>
-      <w:r>
-        <w:rPr>
-          <w:rFonts w:eastAsiaTheme="minorEastAsia" w:hint="cs"/>
-          <w:sz w:val="28"/>
-          <w:szCs w:val="28"/>
-        </w:rPr>
-        <w:t>NP</w:t>
-      </w:r>
-      <w:r>
-        <w:rPr>
-          <w:rFonts w:eastAsiaTheme="minorEastAsia" w:hint="cs"/>
-          <w:sz w:val="28"/>
-          <w:szCs w:val="28"/>
-          <w:rtl/>
-        </w:rPr>
-        <w:t xml:space="preserve"> את כל המילים </w:t>
-      </w:r>
-      <w:r>
-        <w:rPr>
-          <w:rFonts w:eastAsiaTheme="minorEastAsia" w:hint="cs"/>
-          <w:sz w:val="28"/>
-          <w:szCs w:val="28"/>
-          <w:rtl/>
-        </w:rPr>
-        <w:t>עד למילה הכי מאוחרת במשפט עבורה יש הסתברות שאינה אפס, ומכאן נמשיך את ה-</w:t>
-      </w:r>
-      <w:r>
-        <w:rPr>
-          <w:rFonts w:eastAsiaTheme="minorEastAsia"/>
-          <w:sz w:val="28"/>
-          <w:szCs w:val="28"/>
-        </w:rPr>
-        <w:t>backtracking</w:t>
-      </w:r>
-      <w:r>
-        <w:rPr>
-          <w:rFonts w:eastAsiaTheme="minorEastAsia" w:hint="cs"/>
-          <w:sz w:val="28"/>
-          <w:szCs w:val="28"/>
-          <w:rtl/>
-        </w:rPr>
-        <w:t xml:space="preserve"> </w:t>
-      </w:r>
-      <w:r>
-        <w:rPr>
-          <w:rFonts w:eastAsiaTheme="minorEastAsia" w:hint="cs"/>
-          <w:sz w:val="28"/>
-          <w:szCs w:val="28"/>
-          <w:rtl/>
-        </w:rPr>
-        <w:t xml:space="preserve">של האלגוריתם </w:t>
-      </w:r>
-      <w:r>
-        <w:rPr>
-          <w:rFonts w:eastAsiaTheme="minorEastAsia" w:hint="cs"/>
-          <w:sz w:val="28"/>
-          <w:szCs w:val="28"/>
-          <w:rtl/>
-        </w:rPr>
-        <w:t xml:space="preserve">כרגיל, כך נמנע </w:t>
-      </w:r>
-      <w:r>
-        <w:rPr>
-          <w:rFonts w:eastAsiaTheme="minorEastAsia" w:hint="cs"/>
-          <w:sz w:val="28"/>
-          <w:szCs w:val="28"/>
-          <w:rtl/>
-        </w:rPr>
-        <w:t>מלתייג משפט שלם ב-</w:t>
-      </w:r>
-      <w:r>
-        <w:rPr>
-          <w:rFonts w:eastAsiaTheme="minorEastAsia" w:hint="cs"/>
-          <w:sz w:val="28"/>
-          <w:szCs w:val="28"/>
-        </w:rPr>
-        <w:t>NNP</w:t>
-      </w:r>
-      <w:r>
-        <w:rPr>
-          <w:rFonts w:eastAsiaTheme="minorEastAsia" w:hint="cs"/>
-          <w:sz w:val="28"/>
-          <w:szCs w:val="28"/>
-          <w:rtl/>
-        </w:rPr>
-        <w:t xml:space="preserve"> כאשר יש בו מעבר אחד שאינו ידוע ונקבל לפחות דיוק חלקי.</w:t>
+        <w:t xml:space="preserve"> עבור הסתברות לוגריתמית</w:t>
+      </w:r>
+      <w:bookmarkStart w:id="0" w:name="_GoBack"/>
+      <w:bookmarkEnd w:id="0"/>
+      <w:r>
+        <w:rPr>
+          <w:rFonts w:eastAsiaTheme="minorEastAsia" w:hint="cs"/>
+          <w:sz w:val="28"/>
+          <w:szCs w:val="28"/>
+          <w:rtl/>
+        </w:rPr>
+        <w:t>)</w:t>
+      </w:r>
+      <w:r>
+        <w:rPr>
+          <w:rFonts w:eastAsiaTheme="minorEastAsia" w:hint="cs"/>
+          <w:sz w:val="28"/>
+          <w:szCs w:val="28"/>
+          <w:rtl/>
+        </w:rPr>
+        <w:t>.</w:t>
       </w:r>
     </w:p>
     <w:p>
@@ -10341,6 +10456,138 @@
           <w:rtl/>
         </w:rPr>
       </w:pPr>
+      <w:r>
+        <w:rPr>
+          <w:rFonts w:eastAsiaTheme="minorEastAsia" w:hint="cs"/>
+          <w:sz w:val="28"/>
+          <w:szCs w:val="28"/>
+          <w:rtl/>
+        </w:rPr>
+        <w:t xml:space="preserve">במהלך ביצוע האלגוריתם אם לאחר שסיימנו לסרוק את המשפט הנתון קיבלנו כי כל ההסתברויות במצב האחרון הן 0 (או </w:t>
+      </w:r>
+      <m:oMath>
+        <m:r>
+          <w:rPr>
+            <w:rFonts w:ascii="Cambria Math" w:eastAsiaTheme="minorEastAsia" w:hAnsi="Cambria Math"/>
+            <w:sz w:val="28"/>
+            <w:szCs w:val="28"/>
+          </w:rPr>
+          <m:t>-∞</m:t>
+        </m:r>
+      </m:oMath>
+      <w:r>
+        <w:rPr>
+          <w:rFonts w:eastAsiaTheme="minorEastAsia" w:hint="cs"/>
+          <w:sz w:val="28"/>
+          <w:szCs w:val="28"/>
+          <w:rtl/>
+        </w:rPr>
+        <w:t xml:space="preserve"> עבור הסתברות לוגריתמית)</w:t>
+      </w:r>
+      <w:r>
+        <w:rPr>
+          <w:rFonts w:eastAsiaTheme="minorEastAsia" w:hint="cs"/>
+          <w:sz w:val="28"/>
+          <w:szCs w:val="28"/>
+          <w:rtl/>
+        </w:rPr>
+        <w:t>, אז נתייג ב-</w:t>
+      </w:r>
+      <w:r>
+        <w:rPr>
+          <w:rFonts w:eastAsiaTheme="minorEastAsia"/>
+          <w:sz w:val="28"/>
+          <w:szCs w:val="28"/>
+        </w:rPr>
+        <w:t>N</w:t>
+      </w:r>
+      <w:r>
+        <w:rPr>
+          <w:rFonts w:eastAsiaTheme="minorEastAsia" w:hint="cs"/>
+          <w:sz w:val="28"/>
+          <w:szCs w:val="28"/>
+        </w:rPr>
+        <w:t>NP</w:t>
+      </w:r>
+      <w:r>
+        <w:rPr>
+          <w:rFonts w:eastAsiaTheme="minorEastAsia" w:hint="cs"/>
+          <w:sz w:val="28"/>
+          <w:szCs w:val="28"/>
+          <w:rtl/>
+        </w:rPr>
+        <w:t xml:space="preserve"> את כל המילים </w:t>
+      </w:r>
+      <w:r>
+        <w:rPr>
+          <w:rFonts w:eastAsiaTheme="minorEastAsia" w:hint="cs"/>
+          <w:sz w:val="28"/>
+          <w:szCs w:val="28"/>
+          <w:rtl/>
+        </w:rPr>
+        <w:t>עד למילה הכי מאוחרת במשפט עבורה יש הסתברות שאינה אפס, ומכאן נמשיך את ה-</w:t>
+      </w:r>
+      <w:r>
+        <w:rPr>
+          <w:rFonts w:eastAsiaTheme="minorEastAsia"/>
+          <w:sz w:val="28"/>
+          <w:szCs w:val="28"/>
+        </w:rPr>
+        <w:t>backtracking</w:t>
+      </w:r>
+      <w:r>
+        <w:rPr>
+          <w:rFonts w:eastAsiaTheme="minorEastAsia" w:hint="cs"/>
+          <w:sz w:val="28"/>
+          <w:szCs w:val="28"/>
+          <w:rtl/>
+        </w:rPr>
+        <w:t xml:space="preserve"> </w:t>
+      </w:r>
+      <w:r>
+        <w:rPr>
+          <w:rFonts w:eastAsiaTheme="minorEastAsia" w:hint="cs"/>
+          <w:sz w:val="28"/>
+          <w:szCs w:val="28"/>
+          <w:rtl/>
+        </w:rPr>
+        <w:t xml:space="preserve">של האלגוריתם </w:t>
+      </w:r>
+      <w:r>
+        <w:rPr>
+          <w:rFonts w:eastAsiaTheme="minorEastAsia" w:hint="cs"/>
+          <w:sz w:val="28"/>
+          <w:szCs w:val="28"/>
+          <w:rtl/>
+        </w:rPr>
+        <w:t xml:space="preserve">כרגיל, כך נמנע </w:t>
+      </w:r>
+      <w:r>
+        <w:rPr>
+          <w:rFonts w:eastAsiaTheme="minorEastAsia" w:hint="cs"/>
+          <w:sz w:val="28"/>
+          <w:szCs w:val="28"/>
+          <w:rtl/>
+        </w:rPr>
+        <w:t>מלתייג משפט שלם ב-</w:t>
+      </w:r>
+      <w:r>
+        <w:rPr>
+          <w:rFonts w:eastAsiaTheme="minorEastAsia" w:hint="cs"/>
+          <w:sz w:val="28"/>
+          <w:szCs w:val="28"/>
+        </w:rPr>
+        <w:t>NNP</w:t>
+      </w:r>
+      <w:r>
+        <w:rPr>
+          <w:rFonts w:eastAsiaTheme="minorEastAsia" w:hint="cs"/>
+          <w:sz w:val="28"/>
+          <w:szCs w:val="28"/>
+          <w:rtl/>
+        </w:rPr>
+        <w:t xml:space="preserve"> כאשר יש בו מעבר אחד שאינו ידוע ונקבל לפחות דיוק חלקי.</w:t>
+      </w:r>
     </w:p>
     <w:p>
       <w:pPr>
@@ -10352,6 +10599,17 @@
           <w:rtl/>
         </w:rPr>
       </w:pPr>
+    </w:p>
+    <w:p>
+      <w:pPr>
+        <w:pStyle w:val="ListParagraph"/>
+        <w:rPr>
+          <w:rFonts w:eastAsiaTheme="minorEastAsia"/>
+          <w:sz w:val="28"/>
+          <w:szCs w:val="28"/>
+          <w:rtl/>
+        </w:rPr>
+      </w:pPr>
       <w:r>
         <w:rPr>
           <w:rFonts w:eastAsiaTheme="minorEastAsia" w:hint="cs"/>
@@ -10444,8 +10702,18 @@
           <w:sz w:val="28"/>
           <w:szCs w:val="28"/>
         </w:rPr>
-        <w:t>macro-avg</w:t>
-      </w:r>
+        <w:t>macro-</w:t>
+      </w:r>
+      <w:proofErr w:type="spellStart"/>
+      <w:r>
+        <w:rPr>
+          <w:rFonts w:eastAsiaTheme="minorEastAsia"/>
+          <w:sz w:val="28"/>
+          <w:szCs w:val="28"/>
+        </w:rPr>
+        <w:t>avg</w:t>
+      </w:r>
+      <w:proofErr w:type="spellEnd"/>
       <w:r>
         <w:rPr>
           <w:rFonts w:eastAsiaTheme="minorEastAsia" w:hint="cs"/>

</xml_diff>